<commit_message>
change only Q by  q version of Noll algorithm
</commit_message>
<xml_diff>
--- a/Masterarbeitstagebuch.docx
+++ b/Masterarbeitstagebuch.docx
@@ -10,10 +10,9 @@
         <w:t>„Masterarbeitstagebuch“</w:t>
       </w:r>
     </w:p>
-    <w:p/>
-    <w:p>
-      <w:r>
-        <w:t>13.04.2017:</w:t>
+    <w:p>
+      <w:r>
+        <w:t>19.04.2017:</w:t>
       </w:r>
     </w:p>
     <w:p>
@@ -21,11 +20,11 @@
         <w:pStyle w:val="Listenabsatz"/>
         <w:numPr>
           <w:ilvl w:val="0"/>
-          <w:numId w:val="28"/>
-        </w:numPr>
-      </w:pPr>
-      <w:r>
-        <w:t>Aufschreiben SVM-Kapitel</w:t>
+          <w:numId w:val="32"/>
+        </w:numPr>
+      </w:pPr>
+      <w:r>
+        <w:t>Noll pos def weiter</w:t>
       </w:r>
     </w:p>
     <w:p>
@@ -33,14 +32,168 @@
         <w:pStyle w:val="Listenabsatz"/>
         <w:numPr>
           <w:ilvl w:val="0"/>
-          <w:numId w:val="28"/>
-        </w:numPr>
-      </w:pPr>
-      <w:r>
-        <w:t>Noll Paper lesen, zusammenfassenn</w:t>
+          <w:numId w:val="32"/>
+        </w:numPr>
+      </w:pPr>
+      <w:r>
+        <w:t>Gespräch mit Lukas:</w:t>
+      </w:r>
+    </w:p>
+    <w:p>
+      <w:pPr>
+        <w:pStyle w:val="Listenabsatz"/>
+        <w:numPr>
+          <w:ilvl w:val="1"/>
+          <w:numId w:val="32"/>
+        </w:numPr>
+      </w:pPr>
+      <w:r>
+        <w:t>Mail an Andre:</w:t>
+      </w:r>
+      <w:r>
+        <w:br/>
+        <w:t xml:space="preserve">Liste mit Möglichkeiten, die noch machbar wären </w:t>
+      </w:r>
+      <w:r>
+        <w:sym w:font="Wingdings" w:char="F0E0"/>
+      </w:r>
+      <w:r>
+        <w:t xml:space="preserve"> was davon tun?</w:t>
+      </w:r>
+      <w:r>
+        <w:br/>
+        <w:t>nochmal fragen, wie ausführlich conv-inex</w:t>
+      </w:r>
+      <w:r>
+        <w:br/>
+        <w:t xml:space="preserve">Anwendung </w:t>
+      </w:r>
+      <w:r>
+        <w:sym w:font="Wingdings" w:char="F0E0"/>
+      </w:r>
+      <w:r>
+        <w:t xml:space="preserve"> soll ich noch mal größere Datensätze nehmen? Mehr Parameter?</w:t>
+      </w:r>
+      <w:r>
+        <w:br/>
+        <w:t>andere Zielfunktion in Anwendung</w:t>
       </w:r>
       <w:bookmarkStart w:id="0" w:name="_GoBack"/>
       <w:bookmarkEnd w:id="0"/>
+      <w:r>
+        <w:t>?</w:t>
+      </w:r>
+    </w:p>
+    <w:p>
+      <w:pPr>
+        <w:pStyle w:val="Listenabsatz"/>
+        <w:numPr>
+          <w:ilvl w:val="1"/>
+          <w:numId w:val="32"/>
+        </w:numPr>
+      </w:pPr>
+      <w:r>
+        <w:t>Ableitung noch mal plotten in \lambda-Plot</w:t>
+      </w:r>
+    </w:p>
+    <w:p>
+      <w:pPr>
+        <w:pStyle w:val="Listenabsatz"/>
+        <w:numPr>
+          <w:ilvl w:val="1"/>
+          <w:numId w:val="32"/>
+        </w:numPr>
+      </w:pPr>
+      <w:r>
+        <w:t>Möglichkeit bei mehr Parametern: eigenen Datensatz duplizieren und noise drauf</w:t>
+      </w:r>
+    </w:p>
+    <w:p>
+      <w:r>
+        <w:t>18.04.2017:</w:t>
+      </w:r>
+    </w:p>
+    <w:p>
+      <w:pPr>
+        <w:pStyle w:val="Listenabsatz"/>
+        <w:numPr>
+          <w:ilvl w:val="0"/>
+          <w:numId w:val="31"/>
+        </w:numPr>
+      </w:pPr>
+      <w:r>
+        <w:t>Testing-by-doing Fehler im Algorithmus funden</w:t>
+      </w:r>
+    </w:p>
+    <w:p>
+      <w:pPr>
+        <w:pStyle w:val="Listenabsatz"/>
+        <w:numPr>
+          <w:ilvl w:val="0"/>
+          <w:numId w:val="31"/>
+        </w:numPr>
+      </w:pPr>
+      <w:r>
+        <w:t>Vergleich mit Hare-Version auf f1-f5 Testfunktionen</w:t>
+      </w:r>
+    </w:p>
+    <w:p>
+      <w:pPr>
+        <w:pStyle w:val="Listenabsatz"/>
+        <w:numPr>
+          <w:ilvl w:val="0"/>
+          <w:numId w:val="31"/>
+        </w:numPr>
+      </w:pPr>
+      <w:r>
+        <w:t>Sicherstellen, dass Q+1/t*I pos semi def</w:t>
+      </w:r>
+    </w:p>
+    <w:p>
+      <w:r>
+        <w:t>14.04.-15.04.2017:</w:t>
+      </w:r>
+    </w:p>
+    <w:p>
+      <w:pPr>
+        <w:pStyle w:val="Listenabsatz"/>
+        <w:numPr>
+          <w:ilvl w:val="0"/>
+          <w:numId w:val="30"/>
+        </w:numPr>
+      </w:pPr>
+      <w:r>
+        <w:t>Programmierung „Noll-Version“ des Hare-Bundle-Algortihmus</w:t>
+      </w:r>
+    </w:p>
+    <w:p>
+      <w:r>
+        <w:t>13.04.2017:</w:t>
+      </w:r>
+    </w:p>
+    <w:p>
+      <w:pPr>
+        <w:pStyle w:val="Listenabsatz"/>
+        <w:numPr>
+          <w:ilvl w:val="0"/>
+          <w:numId w:val="28"/>
+        </w:numPr>
+      </w:pPr>
+      <w:r>
+        <w:t>Aufschreiben SVM-Kapitel</w:t>
+      </w:r>
+    </w:p>
+    <w:p>
+      <w:pPr>
+        <w:pStyle w:val="Listenabsatz"/>
+        <w:numPr>
+          <w:ilvl w:val="0"/>
+          <w:numId w:val="28"/>
+        </w:numPr>
+      </w:pPr>
+      <w:r>
+        <w:t>Noll Paper lesen, zusammenfassenn</w:t>
+      </w:r>
     </w:p>
     <w:p>
       <w:r>
@@ -196,6 +349,7 @@
     </w:p>
     <w:p>
       <w:r>
+        <w:lastRenderedPageBreak/>
         <w:t>22.03.2017:</w:t>
       </w:r>
     </w:p>
@@ -293,11 +447,9 @@
       <w:r>
         <w:t xml:space="preserve"> jetzige Überlegung: bei normalem Algo bleiben; Tests alle mit erster Abbruchbedingung ausgeführt</w:t>
       </w:r>
-      <w:proofErr w:type="gramStart"/>
       <w:r>
         <w:t>;</w:t>
       </w:r>
-      <w:proofErr w:type="gramEnd"/>
       <w:r>
         <w:br/>
         <w:t xml:space="preserve">Erkenntnis: normal und sparse machen wirklich genau dasselbe </w:t>
@@ -319,7 +471,6 @@
         <w:pStyle w:val="KeinLeerraum"/>
       </w:pPr>
       <w:r>
-        <w:lastRenderedPageBreak/>
         <w:t>26.10.2016:</w:t>
       </w:r>
       <w:r>
@@ -642,6 +793,7 @@
         </w:numPr>
       </w:pPr>
       <w:r>
+        <w:lastRenderedPageBreak/>
         <w:t>alpha nicht so gut, nur 1e-6 (Abstand zu 1)</w:t>
       </w:r>
     </w:p>
@@ -929,1036 +1081,1028 @@
         </w:numPr>
       </w:pPr>
       <w:r>
+        <w:t>e sogar noch besser, 1e-14</w:t>
+      </w:r>
+    </w:p>
+    <w:p>
+      <w:pPr>
+        <w:pStyle w:val="KeinLeerraum"/>
+        <w:numPr>
+          <w:ilvl w:val="0"/>
+          <w:numId w:val="6"/>
+        </w:numPr>
+      </w:pPr>
+      <w:r>
+        <w:t>deltas besser als vorher, aber immer noch nur 1e-3; ein delta 0,… dort kein Abbruch</w:t>
+      </w:r>
+    </w:p>
+    <w:p>
+      <w:pPr>
+        <w:pStyle w:val="KeinLeerraum"/>
+        <w:numPr>
+          <w:ilvl w:val="0"/>
+          <w:numId w:val="6"/>
+        </w:numPr>
+      </w:pPr>
+      <w:r>
+        <w:t>alpha nun in 1e-6</w:t>
+      </w:r>
+    </w:p>
+    <w:p>
+      <w:pPr>
+        <w:pStyle w:val="KeinLeerraum"/>
+        <w:numPr>
+          <w:ilvl w:val="0"/>
+          <w:numId w:val="6"/>
+        </w:numPr>
+      </w:pPr>
+      <w:r>
+        <w:t>S zu d nun in 1e-6</w:t>
+      </w:r>
+    </w:p>
+    <w:p>
+      <w:pPr>
+        <w:pStyle w:val="KeinLeerraum"/>
+        <w:numPr>
+          <w:ilvl w:val="0"/>
+          <w:numId w:val="6"/>
+        </w:numPr>
+      </w:pPr>
+      <w:r>
+        <w:t>Xi und C passen</w:t>
+      </w:r>
+    </w:p>
+    <w:p>
+      <w:pPr>
+        <w:pStyle w:val="KeinLeerraum"/>
+        <w:numPr>
+          <w:ilvl w:val="0"/>
+          <w:numId w:val="6"/>
+        </w:numPr>
+      </w:pPr>
+      <w:r>
+        <w:t>Andere Tests laufen durch</w:t>
+      </w:r>
+    </w:p>
+    <w:p>
+      <w:pPr>
+        <w:pStyle w:val="KeinLeerraum"/>
+        <w:rPr>
+          <w:color w:val="76923C" w:themeColor="accent3" w:themeShade="BF"/>
+        </w:rPr>
+      </w:pPr>
+      <w:r>
+        <w:t xml:space="preserve">Aufgefallen: C und xi passen </w:t>
+      </w:r>
+      <w:r>
+        <w:rPr>
+          <w:u w:val="single"/>
+        </w:rPr>
+        <w:t>genau</w:t>
+      </w:r>
+      <w:r>
+        <w:t xml:space="preserve">; </w:t>
+      </w:r>
+      <w:r>
+        <w:rPr>
+          <w:color w:val="76923C" w:themeColor="accent3" w:themeShade="BF"/>
+        </w:rPr>
+        <w:t>noch mal prüfen, ob das sein kann</w:t>
+      </w:r>
+    </w:p>
+    <w:p>
+      <w:pPr>
+        <w:pStyle w:val="KeinLeerraum"/>
+        <w:rPr>
+          <w:color w:val="C00000"/>
+        </w:rPr>
+      </w:pPr>
+    </w:p>
+    <w:p>
+      <w:pPr>
+        <w:pStyle w:val="KeinLeerraum"/>
+        <w:numPr>
+          <w:ilvl w:val="0"/>
+          <w:numId w:val="7"/>
+        </w:numPr>
+      </w:pPr>
+      <w:r>
+        <w:t>Fehler in xi, C – Tests gefunden, waren auf Wert 0 gesetzt und dann auf &gt; getestet, klar kommt da nur 0 raus</w:t>
+      </w:r>
+      <w:r>
+        <w:t xml:space="preserve">; Test war falschrum, muss mit 0 anfangen und auf &lt;= testen </w:t>
+      </w:r>
+      <w:r>
+        <w:sym w:font="Wingdings" w:char="F0E0"/>
+      </w:r>
+      <w:r>
+        <w:t xml:space="preserve"> ausgebessert</w:t>
+      </w:r>
+    </w:p>
+    <w:p>
+      <w:pPr>
+        <w:pStyle w:val="KeinLeerraum"/>
+        <w:numPr>
+          <w:ilvl w:val="0"/>
+          <w:numId w:val="7"/>
+        </w:numPr>
+      </w:pPr>
+      <w:r>
+        <w:t>Modellfunktionsformulierung von xi auch noch in Test geschrieben</w:t>
+      </w:r>
+    </w:p>
+    <w:p>
+      <w:pPr>
+        <w:pStyle w:val="KeinLeerraum"/>
+      </w:pPr>
+      <w:r>
+        <w:t>Neuer Test mit 2-Norm und gleichem delta wie davor (delta1)</w:t>
+      </w:r>
+    </w:p>
+    <w:p>
+      <w:pPr>
+        <w:pStyle w:val="KeinLeerraum"/>
+        <w:numPr>
+          <w:ilvl w:val="0"/>
+          <w:numId w:val="8"/>
+        </w:numPr>
+      </w:pPr>
+      <w:r>
+        <w:t xml:space="preserve">Alle Minima werden in </w:t>
+      </w:r>
+      <w:r>
+        <w:t>~</w:t>
+      </w:r>
+      <w:r>
+        <w:t>&lt; 300 Schritten berechnet</w:t>
+      </w:r>
+    </w:p>
+    <w:p>
+      <w:pPr>
+        <w:pStyle w:val="KeinLeerraum"/>
+        <w:numPr>
+          <w:ilvl w:val="0"/>
+          <w:numId w:val="8"/>
+        </w:numPr>
+      </w:pPr>
+      <w:r>
+        <w:t>e in 1e-14</w:t>
+      </w:r>
+    </w:p>
+    <w:p>
+      <w:pPr>
+        <w:pStyle w:val="KeinLeerraum"/>
+        <w:numPr>
+          <w:ilvl w:val="0"/>
+          <w:numId w:val="8"/>
+        </w:numPr>
+      </w:pPr>
+      <w:r>
+        <w:t>deltas fast alle gleich??? Warum auf einmal???</w:t>
+      </w:r>
+      <w:r>
+        <w:t>, bei zweitem Test 1e-3</w:t>
+      </w:r>
+    </w:p>
+    <w:p>
+      <w:pPr>
+        <w:pStyle w:val="KeinLeerraum"/>
+        <w:numPr>
+          <w:ilvl w:val="0"/>
+          <w:numId w:val="8"/>
+        </w:numPr>
+      </w:pPr>
+      <w:r>
+        <w:t>c nie negativ, alpha nie negativ</w:t>
+      </w:r>
+    </w:p>
+    <w:p>
+      <w:pPr>
+        <w:pStyle w:val="KeinLeerraum"/>
+        <w:numPr>
+          <w:ilvl w:val="0"/>
+          <w:numId w:val="8"/>
+        </w:numPr>
+      </w:pPr>
+      <w:r>
+        <w:t>Alpha 1e-5 zu 1</w:t>
+      </w:r>
+    </w:p>
+    <w:p>
+      <w:pPr>
+        <w:pStyle w:val="KeinLeerraum"/>
+        <w:numPr>
+          <w:ilvl w:val="0"/>
+          <w:numId w:val="8"/>
+        </w:numPr>
+      </w:pPr>
+      <w:r>
+        <w:t>Unterschied xi_1 bei 1e-2</w:t>
+      </w:r>
+    </w:p>
+    <w:p>
+      <w:pPr>
+        <w:pStyle w:val="KeinLeerraum"/>
+        <w:numPr>
+          <w:ilvl w:val="0"/>
+          <w:numId w:val="8"/>
+        </w:numPr>
+      </w:pPr>
+      <w:r>
+        <w:t>Unterschied xi_2 viel!, bis zu 10,… Modellfunktion falsch?</w:t>
+      </w:r>
+    </w:p>
+    <w:p>
+      <w:pPr>
+        <w:pStyle w:val="KeinLeerraum"/>
+        <w:numPr>
+          <w:ilvl w:val="0"/>
+          <w:numId w:val="8"/>
+        </w:numPr>
+      </w:pPr>
+      <w:r>
+        <w:t>S, d 1e-5</w:t>
+      </w:r>
+    </w:p>
+    <w:p>
+      <w:pPr>
+        <w:pStyle w:val="KeinLeerraum"/>
+        <w:numPr>
+          <w:ilvl w:val="0"/>
+          <w:numId w:val="8"/>
+        </w:numPr>
+      </w:pPr>
+      <w:r>
+        <w:t>C 1e-17</w:t>
+      </w:r>
+    </w:p>
+    <w:p>
+      <w:pPr>
+        <w:pStyle w:val="KeinLeerraum"/>
+        <w:numPr>
+          <w:ilvl w:val="0"/>
+          <w:numId w:val="8"/>
+        </w:numPr>
+      </w:pPr>
+      <w:r>
+        <w:t>Zweiter Durchlauf liefert ähnliche Ergebnisse</w:t>
+      </w:r>
+    </w:p>
+    <w:p>
+      <w:pPr>
+        <w:pStyle w:val="KeinLeerraum"/>
+        <w:ind w:left="720"/>
+      </w:pPr>
+    </w:p>
+    <w:p>
+      <w:pPr>
+        <w:pStyle w:val="KeinLeerraum"/>
+      </w:pPr>
+      <w:r>
+        <w:t>Neuer Test mit 1-Norm und gleichem delta wie davor (delta1)</w:t>
+      </w:r>
+    </w:p>
+    <w:p>
+      <w:pPr>
+        <w:pStyle w:val="KeinLeerraum"/>
+        <w:numPr>
+          <w:ilvl w:val="0"/>
+          <w:numId w:val="9"/>
+        </w:numPr>
+      </w:pPr>
+      <w:r>
+        <w:t>Nur 1D kann gelöst werden (und ein paar Probleme von 2D)</w:t>
+      </w:r>
+    </w:p>
+    <w:p>
+      <w:pPr>
+        <w:pStyle w:val="KeinLeerraum"/>
+        <w:numPr>
+          <w:ilvl w:val="0"/>
+          <w:numId w:val="9"/>
+        </w:numPr>
+      </w:pPr>
+      <w:r>
+        <w:t>Deltas wieder an entsprechenden Stellen schlecht</w:t>
+      </w:r>
+    </w:p>
+    <w:p>
+      <w:pPr>
+        <w:pStyle w:val="KeinLeerraum"/>
+        <w:numPr>
+          <w:ilvl w:val="0"/>
+          <w:numId w:val="9"/>
+        </w:numPr>
+      </w:pPr>
+      <w:r>
+        <w:t>Alpha 1e-5</w:t>
+      </w:r>
+    </w:p>
+    <w:p>
+      <w:pPr>
+        <w:pStyle w:val="KeinLeerraum"/>
+        <w:numPr>
+          <w:ilvl w:val="0"/>
+          <w:numId w:val="9"/>
+        </w:numPr>
+      </w:pPr>
+      <w:r>
+        <w:t>Xi_1 0,…; xi_2 &gt; 1</w:t>
+      </w:r>
+    </w:p>
+    <w:p>
+      <w:pPr>
+        <w:pStyle w:val="KeinLeerraum"/>
+        <w:numPr>
+          <w:ilvl w:val="0"/>
+          <w:numId w:val="9"/>
+        </w:numPr>
+      </w:pPr>
+      <w:r>
+        <w:t>S-d 1e-5</w:t>
+      </w:r>
+    </w:p>
+    <w:p>
+      <w:pPr>
+        <w:pStyle w:val="KeinLeerraum"/>
+        <w:numPr>
+          <w:ilvl w:val="0"/>
+          <w:numId w:val="9"/>
+        </w:numPr>
+      </w:pPr>
+      <w:r>
+        <w:t>C ok</w:t>
+      </w:r>
+    </w:p>
+    <w:p>
+      <w:pPr>
+        <w:pStyle w:val="KeinLeerraum"/>
+      </w:pPr>
+      <w:r>
         <w:lastRenderedPageBreak/>
-        <w:t>e sogar noch besser, 1e-14</w:t>
-      </w:r>
-    </w:p>
-    <w:p>
-      <w:pPr>
-        <w:pStyle w:val="KeinLeerraum"/>
-        <w:numPr>
-          <w:ilvl w:val="0"/>
-          <w:numId w:val="6"/>
-        </w:numPr>
-      </w:pPr>
-      <w:r>
-        <w:t>deltas besser als vorher, aber immer noch nur 1e-3; ein delta 0,… dort kein Abbruch</w:t>
-      </w:r>
-    </w:p>
-    <w:p>
-      <w:pPr>
-        <w:pStyle w:val="KeinLeerraum"/>
-        <w:numPr>
-          <w:ilvl w:val="0"/>
-          <w:numId w:val="6"/>
-        </w:numPr>
-      </w:pPr>
-      <w:r>
-        <w:t>alpha nun in 1e-6</w:t>
-      </w:r>
-    </w:p>
-    <w:p>
-      <w:pPr>
-        <w:pStyle w:val="KeinLeerraum"/>
-        <w:numPr>
-          <w:ilvl w:val="0"/>
-          <w:numId w:val="6"/>
-        </w:numPr>
-      </w:pPr>
-      <w:r>
-        <w:t>S zu d nun in 1e-6</w:t>
-      </w:r>
-    </w:p>
-    <w:p>
-      <w:pPr>
-        <w:pStyle w:val="KeinLeerraum"/>
-        <w:numPr>
-          <w:ilvl w:val="0"/>
-          <w:numId w:val="6"/>
-        </w:numPr>
-      </w:pPr>
-      <w:r>
-        <w:t>Xi und C passen</w:t>
-      </w:r>
-    </w:p>
-    <w:p>
-      <w:pPr>
-        <w:pStyle w:val="KeinLeerraum"/>
-        <w:numPr>
-          <w:ilvl w:val="0"/>
-          <w:numId w:val="6"/>
-        </w:numPr>
-      </w:pPr>
-      <w:r>
-        <w:t>Andere Tests laufen durch</w:t>
-      </w:r>
-    </w:p>
-    <w:p>
-      <w:pPr>
-        <w:pStyle w:val="KeinLeerraum"/>
+        <w:t>Test nochmal (1-Norm) mit anderem delta (delta2)</w:t>
+      </w:r>
+    </w:p>
+    <w:p>
+      <w:pPr>
+        <w:pStyle w:val="KeinLeerraum"/>
+        <w:numPr>
+          <w:ilvl w:val="0"/>
+          <w:numId w:val="10"/>
+        </w:numPr>
+      </w:pPr>
+      <w:r>
+        <w:t>Abbruchbedingung erfüllt, alle k unter 1000, aber tol nicht eingehalten; wie kann das sein?</w:t>
+      </w:r>
+      <w:r>
+        <w:t xml:space="preserve"> (nur bis 1e-4)</w:t>
+      </w:r>
+    </w:p>
+    <w:p>
+      <w:pPr>
+        <w:pStyle w:val="KeinLeerraum"/>
+        <w:numPr>
+          <w:ilvl w:val="0"/>
+          <w:numId w:val="10"/>
+        </w:numPr>
+      </w:pPr>
+      <w:r>
+        <w:t>Deltas ähnlich, 1e-3</w:t>
+      </w:r>
+    </w:p>
+    <w:p>
+      <w:pPr>
+        <w:pStyle w:val="KeinLeerraum"/>
+        <w:numPr>
+          <w:ilvl w:val="0"/>
+          <w:numId w:val="10"/>
+        </w:numPr>
+      </w:pPr>
+      <w:r>
+        <w:t>Xi_1: 1e-3;  xi_2: 1</w:t>
+      </w:r>
+    </w:p>
+    <w:p>
+      <w:pPr>
+        <w:pStyle w:val="KeinLeerraum"/>
+        <w:numPr>
+          <w:ilvl w:val="0"/>
+          <w:numId w:val="10"/>
+        </w:numPr>
+      </w:pPr>
+      <w:r>
+        <w:t>S-d: 1e-5</w:t>
+      </w:r>
+    </w:p>
+    <w:p>
+      <w:pPr>
+        <w:pStyle w:val="KeinLeerraum"/>
+        <w:numPr>
+          <w:ilvl w:val="0"/>
+          <w:numId w:val="10"/>
+        </w:numPr>
+      </w:pPr>
+      <w:r>
+        <w:t>Die obigen Werte scheinen sich für diesen Test eingependelt zu haben</w:t>
+      </w:r>
+    </w:p>
+    <w:p>
+      <w:pPr>
+        <w:pStyle w:val="KeinLeerraum"/>
+      </w:pPr>
+      <w:r>
+        <w:t xml:space="preserve">Test für conv-Algorithmus angepasst </w:t>
+      </w:r>
+      <w:r>
+        <w:sym w:font="Wingdings" w:char="F0E0"/>
+      </w:r>
+      <w:r>
+        <w:t xml:space="preserve"> Vergleich zu nonconv:</w:t>
+      </w:r>
+    </w:p>
+    <w:p>
+      <w:pPr>
+        <w:pStyle w:val="KeinLeerraum"/>
+        <w:numPr>
+          <w:ilvl w:val="0"/>
+          <w:numId w:val="12"/>
+        </w:numPr>
+      </w:pPr>
+      <w:r>
+        <w:t>G und d scheinen grundsätzlich etwas näher beieinander zu liegen (aber nicht viel)</w:t>
+      </w:r>
+    </w:p>
+    <w:p>
+      <w:pPr>
+        <w:pStyle w:val="KeinLeerraum"/>
+        <w:numPr>
+          <w:ilvl w:val="0"/>
+          <w:numId w:val="12"/>
+        </w:numPr>
+      </w:pPr>
+      <w:r>
+        <w:t xml:space="preserve">Xi_1,2 so wie bei nonconv </w:t>
+      </w:r>
+      <w:r>
+        <w:sym w:font="Wingdings" w:char="F0E0"/>
+      </w:r>
+      <w:r>
+        <w:t xml:space="preserve"> schauen, wo xi_2 falsch</w:t>
+      </w:r>
+      <w:r>
+        <w:t xml:space="preserve"> </w:t>
+      </w:r>
+      <w:r>
+        <w:sym w:font="Wingdings" w:char="F0E0"/>
+      </w:r>
+      <w:r>
+        <w:t xml:space="preserve"> falsch</w:t>
+      </w:r>
+      <w:r>
+        <w:t>e</w:t>
+      </w:r>
+      <w:r>
+        <w:t xml:space="preserve"> Formel in mk</w:t>
+      </w:r>
+      <w:r>
+        <w:t xml:space="preserve"> </w:t>
+      </w:r>
+    </w:p>
+    <w:p>
+      <w:pPr>
+        <w:pStyle w:val="KeinLeerraum"/>
+      </w:pPr>
+    </w:p>
+    <w:p>
+      <w:pPr>
+        <w:pStyle w:val="KeinLeerraum"/>
+      </w:pPr>
+    </w:p>
+    <w:p>
+      <w:pPr>
+        <w:pStyle w:val="KeinLeerraum"/>
+      </w:pPr>
+      <w:r>
+        <w:t>Schlussfolgerungen:</w:t>
+      </w:r>
+    </w:p>
+    <w:p>
+      <w:pPr>
+        <w:pStyle w:val="KeinLeerraum"/>
+        <w:numPr>
+          <w:ilvl w:val="0"/>
+          <w:numId w:val="11"/>
+        </w:numPr>
+      </w:pPr>
+      <w:r>
+        <w:t>2. Delta passt nicht</w:t>
+      </w:r>
+      <w:r>
         <w:rPr>
           <w:color w:val="76923C" w:themeColor="accent3" w:themeShade="BF"/>
         </w:rPr>
-      </w:pPr>
-      <w:r>
-        <w:t xml:space="preserve">Aufgefallen: C und xi passen </w:t>
-      </w:r>
-      <w:r>
-        <w:rPr>
-          <w:u w:val="single"/>
-        </w:rPr>
-        <w:t>genau</w:t>
-      </w:r>
-      <w:r>
-        <w:t xml:space="preserve">; </w:t>
+        <w:t>, herausfinden warum</w:t>
       </w:r>
       <w:r>
         <w:rPr>
           <w:color w:val="76923C" w:themeColor="accent3" w:themeShade="BF"/>
         </w:rPr>
-        <w:t>noch mal prüfen, ob das sein kann</w:t>
-      </w:r>
-    </w:p>
-    <w:p>
-      <w:pPr>
-        <w:pStyle w:val="KeinLeerraum"/>
+        <w:t xml:space="preserve"> </w:t>
+      </w:r>
+      <w:r>
+        <w:sym w:font="Wingdings" w:char="F0E0"/>
+      </w:r>
+      <w:r>
+        <w:t xml:space="preserve"> Fehler ist der S-d-Fehler, dieser „vererbt“ sich auf delta</w:t>
+      </w:r>
+      <w:r>
+        <w:t>2; in delta1 ist nur der C-Fehler (sehr gering, 1e-16) und der d-Fehler aus der Optimierung, der überall drin ist.</w:t>
+      </w:r>
+    </w:p>
+    <w:p>
+      <w:pPr>
+        <w:pStyle w:val="KeinLeerraum"/>
+        <w:numPr>
+          <w:ilvl w:val="0"/>
+          <w:numId w:val="11"/>
+        </w:numPr>
+      </w:pPr>
+      <w:r>
+        <w:t>x</w:t>
+      </w:r>
+      <w:r>
+        <w:t xml:space="preserve">i </w:t>
+      </w:r>
+      <w:r>
+        <w:t>am genauesten für mk-Formulierung, macht auch Sinn, da bei anderer Formulierung S-d-Fehler mit dazu kommt; aber trotzdem komisch, müsste eigentlich besser aus der Optimierung rauskommen, ist doch eine Nebenbedingung…</w:t>
+      </w:r>
+    </w:p>
+    <w:p>
+      <w:pPr>
+        <w:pStyle w:val="KeinLeerraum"/>
+        <w:numPr>
+          <w:ilvl w:val="0"/>
+          <w:numId w:val="11"/>
+        </w:numPr>
+      </w:pPr>
+      <w:r>
+        <w:t>Je ähnlicher die deltas, desto weniger Schritte braucht der Algorithmus;</w:t>
+      </w:r>
+      <w:r>
         <w:rPr>
           <w:color w:val="C00000"/>
         </w:rPr>
-      </w:pPr>
-    </w:p>
-    <w:p>
-      <w:pPr>
-        <w:pStyle w:val="KeinLeerraum"/>
-        <w:numPr>
-          <w:ilvl w:val="0"/>
-          <w:numId w:val="7"/>
-        </w:numPr>
-      </w:pPr>
-      <w:r>
-        <w:t>Fehler in xi, C – Tests gefunden, waren auf Wert 0 gesetzt und dann auf &gt; getestet, klar kommt da nur 0 raus</w:t>
-      </w:r>
-      <w:r>
-        <w:t xml:space="preserve">; Test war falschrum, muss mit 0 anfangen und auf &lt;= testen </w:t>
-      </w:r>
-      <w:r>
-        <w:sym w:font="Wingdings" w:char="F0E0"/>
-      </w:r>
-      <w:r>
-        <w:t xml:space="preserve"> ausgebessert</w:t>
-      </w:r>
-    </w:p>
-    <w:p>
-      <w:pPr>
-        <w:pStyle w:val="KeinLeerraum"/>
-        <w:numPr>
-          <w:ilvl w:val="0"/>
-          <w:numId w:val="7"/>
-        </w:numPr>
-      </w:pPr>
-      <w:r>
-        <w:t>Modellfunktionsformulierung von xi auch noch in Test geschrieben</w:t>
-      </w:r>
-    </w:p>
-    <w:p>
-      <w:pPr>
-        <w:pStyle w:val="KeinLeerraum"/>
-      </w:pPr>
-      <w:r>
-        <w:t>Neuer Test mit 2-Norm und gleichem delta wie davor (delta1)</w:t>
-      </w:r>
-    </w:p>
-    <w:p>
-      <w:pPr>
-        <w:pStyle w:val="KeinLeerraum"/>
-        <w:numPr>
-          <w:ilvl w:val="0"/>
-          <w:numId w:val="8"/>
-        </w:numPr>
-      </w:pPr>
-      <w:r>
-        <w:t xml:space="preserve">Alle Minima werden in </w:t>
-      </w:r>
-      <w:r>
-        <w:t>~</w:t>
-      </w:r>
-      <w:r>
-        <w:t>&lt; 300 Schritten berechnet</w:t>
-      </w:r>
-    </w:p>
-    <w:p>
-      <w:pPr>
-        <w:pStyle w:val="KeinLeerraum"/>
-        <w:numPr>
-          <w:ilvl w:val="0"/>
-          <w:numId w:val="8"/>
-        </w:numPr>
-      </w:pPr>
-      <w:r>
-        <w:t>e in 1e-14</w:t>
-      </w:r>
-    </w:p>
-    <w:p>
-      <w:pPr>
-        <w:pStyle w:val="KeinLeerraum"/>
-        <w:numPr>
-          <w:ilvl w:val="0"/>
-          <w:numId w:val="8"/>
-        </w:numPr>
-      </w:pPr>
-      <w:r>
-        <w:t>deltas fast alle gleich??? Warum auf einmal???</w:t>
-      </w:r>
-      <w:r>
-        <w:t>, bei zweitem Test 1e-3</w:t>
-      </w:r>
-    </w:p>
-    <w:p>
-      <w:pPr>
-        <w:pStyle w:val="KeinLeerraum"/>
-        <w:numPr>
-          <w:ilvl w:val="0"/>
-          <w:numId w:val="8"/>
-        </w:numPr>
-      </w:pPr>
-      <w:r>
-        <w:t>c nie negativ, alpha nie negativ</w:t>
-      </w:r>
-    </w:p>
-    <w:p>
-      <w:pPr>
-        <w:pStyle w:val="KeinLeerraum"/>
-        <w:numPr>
-          <w:ilvl w:val="0"/>
-          <w:numId w:val="8"/>
-        </w:numPr>
-      </w:pPr>
-      <w:r>
-        <w:t>Alpha 1e-5 zu 1</w:t>
-      </w:r>
-    </w:p>
-    <w:p>
-      <w:pPr>
-        <w:pStyle w:val="KeinLeerraum"/>
-        <w:numPr>
-          <w:ilvl w:val="0"/>
-          <w:numId w:val="8"/>
-        </w:numPr>
-      </w:pPr>
-      <w:r>
-        <w:t>Unterschied xi_1 bei 1e-2</w:t>
-      </w:r>
-    </w:p>
-    <w:p>
-      <w:pPr>
-        <w:pStyle w:val="KeinLeerraum"/>
-        <w:numPr>
-          <w:ilvl w:val="0"/>
-          <w:numId w:val="8"/>
-        </w:numPr>
-      </w:pPr>
-      <w:r>
-        <w:t>Unterschied xi_2 viel</w:t>
-      </w:r>
-      <w:proofErr w:type="gramStart"/>
-      <w:r>
-        <w:t>!,</w:t>
-      </w:r>
-      <w:proofErr w:type="gramEnd"/>
-      <w:r>
-        <w:t xml:space="preserve"> bis zu 10,… Modellfunktion falsch?</w:t>
-      </w:r>
-    </w:p>
-    <w:p>
-      <w:pPr>
-        <w:pStyle w:val="KeinLeerraum"/>
-        <w:numPr>
-          <w:ilvl w:val="0"/>
-          <w:numId w:val="8"/>
-        </w:numPr>
-      </w:pPr>
-      <w:r>
-        <w:t>S, d 1e-5</w:t>
-      </w:r>
-    </w:p>
-    <w:p>
-      <w:pPr>
-        <w:pStyle w:val="KeinLeerraum"/>
-        <w:numPr>
-          <w:ilvl w:val="0"/>
-          <w:numId w:val="8"/>
-        </w:numPr>
-      </w:pPr>
-      <w:r>
-        <w:t>C 1e-17</w:t>
-      </w:r>
-    </w:p>
-    <w:p>
-      <w:pPr>
-        <w:pStyle w:val="KeinLeerraum"/>
-        <w:numPr>
-          <w:ilvl w:val="0"/>
-          <w:numId w:val="8"/>
-        </w:numPr>
-      </w:pPr>
-      <w:r>
-        <w:t>Zweiter Durchlauf liefert ähnliche Ergebnisse</w:t>
-      </w:r>
-    </w:p>
-    <w:p>
-      <w:pPr>
-        <w:pStyle w:val="KeinLeerraum"/>
-        <w:ind w:left="720"/>
-      </w:pPr>
-    </w:p>
-    <w:p>
-      <w:pPr>
-        <w:pStyle w:val="KeinLeerraum"/>
-      </w:pPr>
-      <w:r>
-        <w:t>Neuer Test mit 1-Norm und gleichem delta wie davor (delta1)</w:t>
-      </w:r>
-    </w:p>
-    <w:p>
-      <w:pPr>
-        <w:pStyle w:val="KeinLeerraum"/>
-        <w:numPr>
-          <w:ilvl w:val="0"/>
-          <w:numId w:val="9"/>
-        </w:numPr>
-      </w:pPr>
-      <w:r>
-        <w:t>Nur 1D kann gelöst werden (und ein paar Probleme von 2D)</w:t>
-      </w:r>
-    </w:p>
-    <w:p>
-      <w:pPr>
-        <w:pStyle w:val="KeinLeerraum"/>
-        <w:numPr>
-          <w:ilvl w:val="0"/>
-          <w:numId w:val="9"/>
-        </w:numPr>
-      </w:pPr>
-      <w:r>
-        <w:t>Deltas wieder an entsprechenden Stellen schlecht</w:t>
-      </w:r>
-    </w:p>
-    <w:p>
-      <w:pPr>
-        <w:pStyle w:val="KeinLeerraum"/>
-        <w:numPr>
-          <w:ilvl w:val="0"/>
-          <w:numId w:val="9"/>
-        </w:numPr>
-      </w:pPr>
-      <w:r>
-        <w:t>Alpha 1e-5</w:t>
-      </w:r>
-    </w:p>
-    <w:p>
-      <w:pPr>
-        <w:pStyle w:val="KeinLeerraum"/>
-        <w:numPr>
-          <w:ilvl w:val="0"/>
-          <w:numId w:val="9"/>
-        </w:numPr>
-      </w:pPr>
-      <w:r>
-        <w:t>Xi_1 0,…; xi_2 &gt; 1</w:t>
-      </w:r>
-    </w:p>
-    <w:p>
-      <w:pPr>
-        <w:pStyle w:val="KeinLeerraum"/>
-        <w:numPr>
-          <w:ilvl w:val="0"/>
-          <w:numId w:val="9"/>
-        </w:numPr>
-      </w:pPr>
-      <w:r>
-        <w:t>S-d 1e-5</w:t>
-      </w:r>
-    </w:p>
-    <w:p>
-      <w:pPr>
-        <w:pStyle w:val="KeinLeerraum"/>
-        <w:numPr>
-          <w:ilvl w:val="0"/>
-          <w:numId w:val="9"/>
-        </w:numPr>
-      </w:pPr>
-      <w:r>
-        <w:t>C ok</w:t>
-      </w:r>
-    </w:p>
-    <w:p>
-      <w:pPr>
-        <w:pStyle w:val="KeinLeerraum"/>
-      </w:pPr>
-      <w:r>
-        <w:t>Test nochmal (1-Norm) mit anderem delta (delta2)</w:t>
-      </w:r>
-    </w:p>
-    <w:p>
-      <w:pPr>
-        <w:pStyle w:val="KeinLeerraum"/>
-        <w:numPr>
-          <w:ilvl w:val="0"/>
-          <w:numId w:val="10"/>
-        </w:numPr>
-      </w:pPr>
-      <w:r>
-        <w:t>Abbruchbedingung erfüllt, alle k unter 1000, aber tol nicht eingehalten; wie kann das sein?</w:t>
-      </w:r>
-      <w:r>
-        <w:t xml:space="preserve"> (nur bis 1e-4)</w:t>
-      </w:r>
-    </w:p>
-    <w:p>
-      <w:pPr>
-        <w:pStyle w:val="KeinLeerraum"/>
-        <w:numPr>
-          <w:ilvl w:val="0"/>
-          <w:numId w:val="10"/>
-        </w:numPr>
-      </w:pPr>
-      <w:r>
-        <w:t>Deltas ähnlich, 1e-3</w:t>
-      </w:r>
-    </w:p>
-    <w:p>
-      <w:pPr>
-        <w:pStyle w:val="KeinLeerraum"/>
-        <w:numPr>
-          <w:ilvl w:val="0"/>
-          <w:numId w:val="10"/>
-        </w:numPr>
-      </w:pPr>
-      <w:r>
-        <w:t>Xi_1: 1e-3;  xi_2: 1</w:t>
-      </w:r>
-    </w:p>
-    <w:p>
-      <w:pPr>
-        <w:pStyle w:val="KeinLeerraum"/>
-        <w:numPr>
-          <w:ilvl w:val="0"/>
-          <w:numId w:val="10"/>
-        </w:numPr>
-      </w:pPr>
-      <w:r>
-        <w:t>S-d: 1e-5</w:t>
-      </w:r>
-    </w:p>
-    <w:p>
-      <w:pPr>
-        <w:pStyle w:val="KeinLeerraum"/>
-        <w:numPr>
-          <w:ilvl w:val="0"/>
-          <w:numId w:val="10"/>
-        </w:numPr>
-      </w:pPr>
-      <w:r>
-        <w:t>Die obigen Werte scheinen sich für diesen Test eingependelt zu haben</w:t>
-      </w:r>
-    </w:p>
-    <w:p>
-      <w:pPr>
-        <w:pStyle w:val="KeinLeerraum"/>
-      </w:pPr>
-      <w:r>
-        <w:t xml:space="preserve">Test für conv-Algorithmus angepasst </w:t>
-      </w:r>
-      <w:r>
-        <w:sym w:font="Wingdings" w:char="F0E0"/>
-      </w:r>
-      <w:r>
-        <w:t xml:space="preserve"> Vergleich zu nonconv:</w:t>
-      </w:r>
-    </w:p>
-    <w:p>
-      <w:pPr>
-        <w:pStyle w:val="KeinLeerraum"/>
-        <w:numPr>
-          <w:ilvl w:val="0"/>
-          <w:numId w:val="12"/>
-        </w:numPr>
-      </w:pPr>
-      <w:r>
-        <w:t>G und d scheinen grundsätzlich etwas näher beieinander zu liegen (aber nicht viel)</w:t>
-      </w:r>
-    </w:p>
-    <w:p>
-      <w:pPr>
-        <w:pStyle w:val="KeinLeerraum"/>
-        <w:numPr>
-          <w:ilvl w:val="0"/>
-          <w:numId w:val="12"/>
-        </w:numPr>
-      </w:pPr>
-      <w:r>
-        <w:t xml:space="preserve">Xi_1,2 so wie bei nonconv </w:t>
-      </w:r>
-      <w:r>
-        <w:sym w:font="Wingdings" w:char="F0E0"/>
-      </w:r>
-      <w:r>
-        <w:t xml:space="preserve"> schauen, wo xi_2 falsch</w:t>
+        <w:t xml:space="preserve"> WARUM?</w:t>
+      </w:r>
+      <w:r>
+        <w:rPr>
+          <w:color w:val="C00000"/>
+        </w:rPr>
+        <w:br/>
+      </w:r>
+      <w:r>
+        <w:t>Unterschied</w:t>
+      </w:r>
+      <w:r>
+        <w:t xml:space="preserve"> im Bereich 1e-4 ok, danach schl</w:t>
+      </w:r>
+      <w:r>
+        <w:t>echt</w:t>
+      </w:r>
+    </w:p>
+    <w:p>
+      <w:pPr>
+        <w:pStyle w:val="KeinLeerraum"/>
+        <w:numPr>
+          <w:ilvl w:val="0"/>
+          <w:numId w:val="11"/>
+        </w:numPr>
+      </w:pPr>
+      <w:r>
+        <w:t>xi</w:t>
+      </w:r>
+      <w:r>
+        <w:t xml:space="preserve"> wird mit steigender Schrittanzahl schlechter;</w:t>
+      </w:r>
+      <w:r>
+        <w:rPr>
+          <w:color w:val="C00000"/>
+        </w:rPr>
+        <w:t xml:space="preserve"> WARUM?</w:t>
+      </w:r>
+      <w:r>
+        <w:br/>
+      </w:r>
+    </w:p>
+    <w:p>
+      <w:pPr>
+        <w:pStyle w:val="KeinLeerraum"/>
+      </w:pPr>
+    </w:p>
+    <w:p>
+      <w:pPr>
+        <w:pStyle w:val="KeinLeerraum"/>
+      </w:pPr>
+      <w:r>
+        <w:t>28.10.2016:</w:t>
+      </w:r>
+    </w:p>
+    <w:p>
+      <w:pPr>
+        <w:pStyle w:val="KeinLeerraum"/>
+      </w:pPr>
+      <w:r>
+        <w:t>ToDo:</w:t>
       </w:r>
       <w:r>
         <w:t xml:space="preserve"> </w:t>
       </w:r>
-      <w:r>
-        <w:sym w:font="Wingdings" w:char="F0E0"/>
-      </w:r>
-      <w:r>
-        <w:t xml:space="preserve"> falsch</w:t>
-      </w:r>
-      <w:r>
-        <w:t>e</w:t>
-      </w:r>
-      <w:r>
-        <w:t xml:space="preserve"> Formel in mk</w:t>
-      </w:r>
-      <w:r>
+    </w:p>
+    <w:p>
+      <w:pPr>
+        <w:pStyle w:val="KeinLeerraum"/>
+        <w:numPr>
+          <w:ilvl w:val="0"/>
+          <w:numId w:val="4"/>
+        </w:numPr>
+        <w:rPr>
+          <w:color w:val="C00000"/>
+        </w:rPr>
+      </w:pPr>
+      <w:r>
+        <w:rPr>
+          <w:color w:val="C00000"/>
+        </w:rPr>
+        <w:t>Tests zum Durchlaufen bringen</w:t>
+      </w:r>
+    </w:p>
+    <w:p>
+      <w:pPr>
+        <w:pStyle w:val="KeinLeerraum"/>
+        <w:numPr>
+          <w:ilvl w:val="0"/>
+          <w:numId w:val="4"/>
+        </w:numPr>
+        <w:rPr>
+          <w:color w:val="76923C" w:themeColor="accent3" w:themeShade="BF"/>
+        </w:rPr>
+      </w:pPr>
+      <w:r>
+        <w:rPr>
+          <w:color w:val="76923C" w:themeColor="accent3" w:themeShade="BF"/>
+        </w:rPr>
+        <w:t>Testfunktionen wie in Paper programmieren und benutzen</w:t>
+      </w:r>
+    </w:p>
+    <w:p>
+      <w:pPr>
+        <w:pStyle w:val="KeinLeerraum"/>
+        <w:numPr>
+          <w:ilvl w:val="0"/>
+          <w:numId w:val="4"/>
+        </w:numPr>
+        <w:rPr>
+          <w:color w:val="C00000"/>
+        </w:rPr>
+      </w:pPr>
+      <w:r>
+        <w:rPr>
+          <w:color w:val="C00000"/>
+        </w:rPr>
+        <w:t>Herausfinden, wo der Unterschied zw. S und d herkommt</w:t>
+      </w:r>
+    </w:p>
+    <w:p>
+      <w:pPr>
+        <w:pStyle w:val="KeinLeerraum"/>
+        <w:numPr>
+          <w:ilvl w:val="0"/>
+          <w:numId w:val="4"/>
+        </w:numPr>
+        <w:rPr>
+          <w:color w:val="C00000"/>
+        </w:rPr>
+      </w:pPr>
+      <w:r>
+        <w:rPr>
+          <w:color w:val="C00000"/>
+        </w:rPr>
+        <w:t xml:space="preserve">Was hat die „Gleichheit der deltas“ damit zu tun, wie lange der Algo braucht? </w:t>
+      </w:r>
+    </w:p>
+    <w:p>
+      <w:pPr>
+        <w:pStyle w:val="KeinLeerraum"/>
+        <w:numPr>
+          <w:ilvl w:val="0"/>
+          <w:numId w:val="4"/>
+        </w:numPr>
+        <w:rPr>
+          <w:color w:val="C00000"/>
+        </w:rPr>
+      </w:pPr>
+      <w:r>
+        <w:rPr>
+          <w:color w:val="C00000"/>
+        </w:rPr>
+        <w:t>Warum wird xi mit steigender Schrittanzahl schlechter?</w:t>
+      </w:r>
+    </w:p>
+    <w:p>
+      <w:pPr>
+        <w:pStyle w:val="KeinLeerraum"/>
+        <w:numPr>
+          <w:ilvl w:val="0"/>
+          <w:numId w:val="4"/>
+        </w:numPr>
+        <w:rPr>
+          <w:color w:val="C00000"/>
+        </w:rPr>
+      </w:pPr>
+      <w:r>
+        <w:rPr>
+          <w:color w:val="C00000"/>
+        </w:rPr>
+        <w:t>Nächster Schritt: eigenen „quadProg“ programmieren</w:t>
+      </w:r>
+    </w:p>
+    <w:p>
+      <w:pPr>
+        <w:pStyle w:val="KeinLeerraum"/>
+        <w:numPr>
+          <w:ilvl w:val="0"/>
+          <w:numId w:val="4"/>
+        </w:numPr>
+        <w:rPr>
+          <w:color w:val="C00000"/>
+        </w:rPr>
+      </w:pPr>
+      <w:r>
+        <w:rPr>
+          <w:color w:val="C00000"/>
+        </w:rPr>
+        <w:t>Anschauen, wie quadProg und anderer Subproblemlöser im Paper abgeschnitten haben</w:t>
+      </w:r>
+    </w:p>
+    <w:p>
+      <w:pPr>
+        <w:pStyle w:val="KeinLeerraum"/>
+        <w:numPr>
+          <w:ilvl w:val="0"/>
+          <w:numId w:val="4"/>
+        </w:numPr>
+        <w:rPr>
+          <w:color w:val="C00000"/>
+        </w:rPr>
+      </w:pPr>
+      <w:r>
+        <w:rPr>
+          <w:color w:val="C00000"/>
+        </w:rPr>
+        <w:t>Eckdaten</w:t>
+      </w:r>
+      <w:r>
+        <w:rPr>
+          <w:color w:val="C00000"/>
+        </w:rPr>
         <w:t xml:space="preserve"> </w:t>
       </w:r>
-    </w:p>
-    <w:p>
-      <w:pPr>
-        <w:pStyle w:val="KeinLeerraum"/>
-      </w:pPr>
-    </w:p>
-    <w:p>
-      <w:pPr>
-        <w:pStyle w:val="KeinLeerraum"/>
-      </w:pPr>
-    </w:p>
-    <w:p>
-      <w:pPr>
-        <w:pStyle w:val="KeinLeerraum"/>
-      </w:pPr>
-      <w:r>
-        <w:t>Schlussfolgerungen:</w:t>
-      </w:r>
-    </w:p>
-    <w:p>
-      <w:pPr>
-        <w:pStyle w:val="KeinLeerraum"/>
-        <w:numPr>
-          <w:ilvl w:val="0"/>
-          <w:numId w:val="11"/>
-        </w:numPr>
-      </w:pPr>
-      <w:r>
-        <w:t>2. Delta passt nicht</w:t>
-      </w:r>
-      <w:r>
-        <w:rPr>
-          <w:color w:val="76923C" w:themeColor="accent3" w:themeShade="BF"/>
-        </w:rPr>
-        <w:t>, herausfinden warum</w:t>
-      </w:r>
-      <w:r>
-        <w:rPr>
-          <w:color w:val="76923C" w:themeColor="accent3" w:themeShade="BF"/>
-        </w:rPr>
+      <w:r>
+        <w:rPr>
+          <w:color w:val="C00000"/>
+        </w:rPr>
+        <w:t>für numerische Tests in Paper aufschreiben und mit meinen Daten vergleichen</w:t>
+      </w:r>
+    </w:p>
+    <w:p>
+      <w:pPr>
+        <w:pStyle w:val="KeinLeerraum"/>
+      </w:pPr>
+      <w:r>
+        <w:t>Getan</w:t>
+      </w:r>
+    </w:p>
+    <w:p>
+      <w:pPr>
+        <w:pStyle w:val="KeinLeerraum"/>
+        <w:numPr>
+          <w:ilvl w:val="0"/>
+          <w:numId w:val="13"/>
+        </w:numPr>
+      </w:pPr>
+      <w:r>
+        <w:t>Testfunktionen und Ableitungen implementiert</w:t>
+      </w:r>
+    </w:p>
+    <w:p>
+      <w:pPr>
+        <w:pStyle w:val="KeinLeerraum"/>
+        <w:numPr>
+          <w:ilvl w:val="0"/>
+          <w:numId w:val="13"/>
+        </w:numPr>
+      </w:pPr>
+      <w:r>
+        <w:t>Angefangen Test für Ableitungen zu schreiben</w:t>
+      </w:r>
+    </w:p>
+    <w:p>
+      <w:pPr>
+        <w:pStyle w:val="KeinLeerraum"/>
+      </w:pPr>
+    </w:p>
+    <w:p>
+      <w:pPr>
+        <w:pStyle w:val="KeinLeerraum"/>
+      </w:pPr>
+      <w:r>
+        <w:t>31.10.2016</w:t>
+      </w:r>
+      <w:r>
+        <w:t>:</w:t>
+      </w:r>
+    </w:p>
+    <w:p>
+      <w:pPr>
+        <w:pStyle w:val="KeinLeerraum"/>
+      </w:pPr>
+      <w:r>
+        <w:t>ToDo: siehe 28.10.</w:t>
+      </w:r>
+    </w:p>
+    <w:p>
+      <w:pPr>
+        <w:pStyle w:val="KeinLeerraum"/>
+      </w:pPr>
+    </w:p>
+    <w:p>
+      <w:pPr>
+        <w:pStyle w:val="KeinLeerraum"/>
+      </w:pPr>
+      <w:r>
+        <w:t>Getan:</w:t>
+      </w:r>
+    </w:p>
+    <w:p>
+      <w:pPr>
+        <w:pStyle w:val="KeinLeerraum"/>
+      </w:pPr>
+    </w:p>
+    <w:p>
+      <w:pPr>
+        <w:pStyle w:val="KeinLeerraum"/>
+      </w:pPr>
+      <w:r>
+        <w:t>8.11.2016:</w:t>
+      </w:r>
+    </w:p>
+    <w:p>
+      <w:pPr>
+        <w:pStyle w:val="KeinLeerraum"/>
+      </w:pPr>
+      <w:r>
+        <w:t>ToDo:</w:t>
+      </w:r>
+      <w:r>
         <w:t xml:space="preserve"> </w:t>
       </w:r>
-      <w:r>
-        <w:sym w:font="Wingdings" w:char="F0E0"/>
-      </w:r>
-      <w:r>
-        <w:t xml:space="preserve"> Fehler ist der S-d-Fehler, dieser „vererbt“ sich auf delta</w:t>
-      </w:r>
-      <w:r>
-        <w:t>2; in delta1 ist nur der C-Fehler (sehr gering, 1e-16) und der d-Fehler aus der Optimierung, der überall drin ist.</w:t>
-      </w:r>
-    </w:p>
-    <w:p>
-      <w:pPr>
-        <w:pStyle w:val="KeinLeerraum"/>
-        <w:numPr>
-          <w:ilvl w:val="0"/>
-          <w:numId w:val="11"/>
-        </w:numPr>
-      </w:pPr>
-      <w:r>
-        <w:t>x</w:t>
-      </w:r>
-      <w:r>
-        <w:t xml:space="preserve">i </w:t>
-      </w:r>
-      <w:r>
-        <w:t>am genauesten für mk-Formulierung, macht auch Sinn, da bei anderer Formulierung S-d-Fehler mit dazu kommt; aber trotzdem komisch, müsste eigentlich besser aus der Optimierung rauskommen, ist doch eine Nebenbedingung…</w:t>
-      </w:r>
-    </w:p>
-    <w:p>
-      <w:pPr>
-        <w:pStyle w:val="KeinLeerraum"/>
-        <w:numPr>
-          <w:ilvl w:val="0"/>
-          <w:numId w:val="11"/>
-        </w:numPr>
-      </w:pPr>
-      <w:r>
+    </w:p>
+    <w:p>
+      <w:pPr>
+        <w:pStyle w:val="KeinLeerraum"/>
+        <w:numPr>
+          <w:ilvl w:val="0"/>
+          <w:numId w:val="4"/>
+        </w:numPr>
+        <w:rPr>
+          <w:color w:val="C00000"/>
+        </w:rPr>
+      </w:pPr>
+      <w:r>
+        <w:rPr>
+          <w:color w:val="C00000"/>
+        </w:rPr>
+        <w:t>Tests</w:t>
+      </w:r>
+      <w:r>
+        <w:rPr>
+          <w:color w:val="C00000"/>
+        </w:rPr>
+        <w:t xml:space="preserve"> mit Testfunktionen?</w:t>
+      </w:r>
+      <w:r>
+        <w:rPr>
+          <w:color w:val="C00000"/>
+        </w:rPr>
+        <w:t xml:space="preserve"> zum Durchlaufen bringen</w:t>
+      </w:r>
+    </w:p>
+    <w:p>
+      <w:pPr>
+        <w:pStyle w:val="KeinLeerraum"/>
+        <w:numPr>
+          <w:ilvl w:val="0"/>
+          <w:numId w:val="4"/>
+        </w:numPr>
+        <w:rPr>
+          <w:color w:val="C00000"/>
+        </w:rPr>
+      </w:pPr>
+      <w:r>
+        <w:rPr>
+          <w:color w:val="C00000"/>
+        </w:rPr>
+        <w:t>Testfunktionen wie in Paper programmieren und benutzen</w:t>
+      </w:r>
+    </w:p>
+    <w:p>
+      <w:pPr>
+        <w:pStyle w:val="KeinLeerraum"/>
+        <w:numPr>
+          <w:ilvl w:val="0"/>
+          <w:numId w:val="4"/>
+        </w:numPr>
+        <w:rPr>
+          <w:color w:val="C00000"/>
+        </w:rPr>
+      </w:pPr>
+      <w:r>
+        <w:rPr>
+          <w:color w:val="C00000"/>
+        </w:rPr>
+        <w:t>Herausfinden, wo der Unterschied zw. S und d herkommt</w:t>
+      </w:r>
+    </w:p>
+    <w:p>
+      <w:pPr>
+        <w:pStyle w:val="KeinLeerraum"/>
+        <w:numPr>
+          <w:ilvl w:val="0"/>
+          <w:numId w:val="4"/>
+        </w:numPr>
+        <w:rPr>
+          <w:color w:val="C00000"/>
+        </w:rPr>
+      </w:pPr>
+      <w:r>
+        <w:rPr>
+          <w:color w:val="C00000"/>
+        </w:rPr>
+        <w:t xml:space="preserve">Was hat die „Gleichheit der deltas“ damit zu tun, wie lange der Algo braucht? </w:t>
+      </w:r>
+    </w:p>
+    <w:p>
+      <w:pPr>
+        <w:pStyle w:val="KeinLeerraum"/>
+        <w:numPr>
+          <w:ilvl w:val="0"/>
+          <w:numId w:val="4"/>
+        </w:numPr>
+        <w:rPr>
+          <w:color w:val="C00000"/>
+        </w:rPr>
+      </w:pPr>
+      <w:r>
+        <w:rPr>
+          <w:color w:val="C00000"/>
+        </w:rPr>
+        <w:t>Warum wird xi mit steigender Schrittanzahl schlechter?</w:t>
+      </w:r>
+    </w:p>
+    <w:p>
+      <w:pPr>
+        <w:pStyle w:val="KeinLeerraum"/>
+        <w:numPr>
+          <w:ilvl w:val="0"/>
+          <w:numId w:val="4"/>
+        </w:numPr>
+        <w:rPr>
+          <w:color w:val="C00000"/>
+        </w:rPr>
+      </w:pPr>
+      <w:r>
+        <w:rPr>
+          <w:color w:val="C00000"/>
+        </w:rPr>
+        <w:t>Nächster Schritt: eigenen „quadProg“ programmieren</w:t>
+      </w:r>
+    </w:p>
+    <w:p>
+      <w:pPr>
+        <w:pStyle w:val="KeinLeerraum"/>
+        <w:numPr>
+          <w:ilvl w:val="0"/>
+          <w:numId w:val="4"/>
+        </w:numPr>
+        <w:rPr>
+          <w:color w:val="C00000"/>
+        </w:rPr>
+      </w:pPr>
+      <w:r>
+        <w:rPr>
+          <w:color w:val="C00000"/>
+        </w:rPr>
         <w:lastRenderedPageBreak/>
-        <w:t>Je ähnlicher die deltas, desto weniger Schritte braucht der Algorithmus;</w:t>
-      </w:r>
-      <w:r>
-        <w:rPr>
-          <w:color w:val="C00000"/>
-        </w:rPr>
-        <w:t xml:space="preserve"> WARUM?</w:t>
-      </w:r>
-      <w:r>
-        <w:rPr>
-          <w:color w:val="C00000"/>
-        </w:rPr>
-        <w:br/>
-      </w:r>
-      <w:r>
-        <w:t>Unterschied</w:t>
-      </w:r>
-      <w:r>
-        <w:t xml:space="preserve"> im Bereich 1e-4 ok, danach schl</w:t>
-      </w:r>
-      <w:r>
-        <w:t>echt</w:t>
-      </w:r>
-    </w:p>
-    <w:p>
-      <w:pPr>
-        <w:pStyle w:val="KeinLeerraum"/>
-        <w:numPr>
-          <w:ilvl w:val="0"/>
-          <w:numId w:val="11"/>
-        </w:numPr>
-      </w:pPr>
-      <w:r>
-        <w:t>xi</w:t>
-      </w:r>
-      <w:r>
-        <w:t xml:space="preserve"> wird mit steigender Schrittanzahl schlechter;</w:t>
-      </w:r>
-      <w:r>
-        <w:rPr>
-          <w:color w:val="C00000"/>
-        </w:rPr>
-        <w:t xml:space="preserve"> WARUM?</w:t>
-      </w:r>
-      <w:r>
-        <w:br/>
-      </w:r>
-    </w:p>
-    <w:p>
-      <w:pPr>
-        <w:pStyle w:val="KeinLeerraum"/>
-      </w:pPr>
-    </w:p>
-    <w:p>
-      <w:pPr>
-        <w:pStyle w:val="KeinLeerraum"/>
-      </w:pPr>
-      <w:r>
-        <w:t>28.10.2016:</w:t>
-      </w:r>
-    </w:p>
-    <w:p>
-      <w:pPr>
-        <w:pStyle w:val="KeinLeerraum"/>
-      </w:pPr>
-      <w:r>
-        <w:t>ToDo:</w:t>
-      </w:r>
-      <w:r>
-        <w:t xml:space="preserve"> </w:t>
-      </w:r>
-    </w:p>
-    <w:p>
-      <w:pPr>
-        <w:pStyle w:val="KeinLeerraum"/>
-        <w:numPr>
-          <w:ilvl w:val="0"/>
-          <w:numId w:val="4"/>
-        </w:numPr>
-        <w:rPr>
-          <w:color w:val="C00000"/>
-        </w:rPr>
-      </w:pPr>
-      <w:r>
-        <w:rPr>
-          <w:color w:val="C00000"/>
-        </w:rPr>
-        <w:t>Tests zum Durchlaufen bringen</w:t>
-      </w:r>
-    </w:p>
-    <w:p>
-      <w:pPr>
-        <w:pStyle w:val="KeinLeerraum"/>
-        <w:numPr>
-          <w:ilvl w:val="0"/>
-          <w:numId w:val="4"/>
-        </w:numPr>
-        <w:rPr>
-          <w:color w:val="76923C" w:themeColor="accent3" w:themeShade="BF"/>
-        </w:rPr>
-      </w:pPr>
-      <w:r>
-        <w:rPr>
-          <w:color w:val="76923C" w:themeColor="accent3" w:themeShade="BF"/>
-        </w:rPr>
-        <w:t>Testfunktionen wie in Paper programmieren und benutzen</w:t>
-      </w:r>
-    </w:p>
-    <w:p>
-      <w:pPr>
-        <w:pStyle w:val="KeinLeerraum"/>
-        <w:numPr>
-          <w:ilvl w:val="0"/>
-          <w:numId w:val="4"/>
-        </w:numPr>
-        <w:rPr>
-          <w:color w:val="C00000"/>
-        </w:rPr>
-      </w:pPr>
-      <w:r>
-        <w:rPr>
-          <w:color w:val="C00000"/>
-        </w:rPr>
-        <w:t>Herausfinden, wo der Unterschied zw. S und d herkommt</w:t>
-      </w:r>
-    </w:p>
-    <w:p>
-      <w:pPr>
-        <w:pStyle w:val="KeinLeerraum"/>
-        <w:numPr>
-          <w:ilvl w:val="0"/>
-          <w:numId w:val="4"/>
-        </w:numPr>
-        <w:rPr>
-          <w:color w:val="C00000"/>
-        </w:rPr>
-      </w:pPr>
-      <w:r>
-        <w:rPr>
-          <w:color w:val="C00000"/>
-        </w:rPr>
-        <w:t xml:space="preserve">Was hat die „Gleichheit der deltas“ damit zu tun, wie lange der Algo braucht? </w:t>
-      </w:r>
-    </w:p>
-    <w:p>
-      <w:pPr>
-        <w:pStyle w:val="KeinLeerraum"/>
-        <w:numPr>
-          <w:ilvl w:val="0"/>
-          <w:numId w:val="4"/>
-        </w:numPr>
-        <w:rPr>
-          <w:color w:val="C00000"/>
-        </w:rPr>
-      </w:pPr>
-      <w:r>
-        <w:rPr>
-          <w:color w:val="C00000"/>
-        </w:rPr>
-        <w:t>Warum wird xi mit steigender Schrittanzahl schlechter?</w:t>
-      </w:r>
-    </w:p>
-    <w:p>
-      <w:pPr>
-        <w:pStyle w:val="KeinLeerraum"/>
-        <w:numPr>
-          <w:ilvl w:val="0"/>
-          <w:numId w:val="4"/>
-        </w:numPr>
-        <w:rPr>
-          <w:color w:val="C00000"/>
-        </w:rPr>
-      </w:pPr>
-      <w:r>
-        <w:rPr>
-          <w:color w:val="C00000"/>
-        </w:rPr>
-        <w:t>Nächster Schritt: eigenen „quadProg“ programmieren</w:t>
-      </w:r>
-    </w:p>
-    <w:p>
-      <w:pPr>
-        <w:pStyle w:val="KeinLeerraum"/>
-        <w:numPr>
-          <w:ilvl w:val="0"/>
-          <w:numId w:val="4"/>
-        </w:numPr>
-        <w:rPr>
-          <w:color w:val="C00000"/>
-        </w:rPr>
-      </w:pPr>
-      <w:r>
-        <w:rPr>
-          <w:color w:val="C00000"/>
-        </w:rPr>
-        <w:t>Anschauen, wie quadProg und anderer Subproblemlöser im Paper abgeschnitten haben</w:t>
-      </w:r>
-    </w:p>
-    <w:p>
-      <w:pPr>
-        <w:pStyle w:val="KeinLeerraum"/>
-        <w:numPr>
-          <w:ilvl w:val="0"/>
-          <w:numId w:val="4"/>
-        </w:numPr>
-        <w:rPr>
-          <w:color w:val="C00000"/>
-        </w:rPr>
-      </w:pPr>
-      <w:r>
-        <w:rPr>
-          <w:color w:val="C00000"/>
-        </w:rPr>
-        <w:t>Eckdaten</w:t>
-      </w:r>
-      <w:r>
-        <w:rPr>
-          <w:color w:val="C00000"/>
-        </w:rPr>
-        <w:t xml:space="preserve"> </w:t>
-      </w:r>
-      <w:r>
-        <w:rPr>
-          <w:color w:val="C00000"/>
-        </w:rPr>
-        <w:t>für numerische Tests in Paper aufschreiben und mit meinen Daten vergleichen</w:t>
-      </w:r>
-    </w:p>
-    <w:p>
-      <w:pPr>
-        <w:pStyle w:val="KeinLeerraum"/>
-      </w:pPr>
-      <w:r>
-        <w:t>Getan</w:t>
-      </w:r>
-    </w:p>
-    <w:p>
-      <w:pPr>
-        <w:pStyle w:val="KeinLeerraum"/>
-        <w:numPr>
-          <w:ilvl w:val="0"/>
-          <w:numId w:val="13"/>
-        </w:numPr>
-      </w:pPr>
-      <w:r>
-        <w:t>Testfunktionen und Ableitungen implementiert</w:t>
-      </w:r>
-    </w:p>
-    <w:p>
-      <w:pPr>
-        <w:pStyle w:val="KeinLeerraum"/>
-        <w:numPr>
-          <w:ilvl w:val="0"/>
-          <w:numId w:val="13"/>
-        </w:numPr>
-      </w:pPr>
-      <w:r>
-        <w:t>Angefangen Test für Ableitungen zu schreiben</w:t>
-      </w:r>
-    </w:p>
-    <w:p>
-      <w:pPr>
-        <w:pStyle w:val="KeinLeerraum"/>
-      </w:pPr>
-    </w:p>
-    <w:p>
-      <w:pPr>
-        <w:pStyle w:val="KeinLeerraum"/>
-      </w:pPr>
-      <w:r>
-        <w:t>31.10.2016</w:t>
-      </w:r>
-      <w:r>
-        <w:t>:</w:t>
-      </w:r>
-    </w:p>
-    <w:p>
-      <w:pPr>
-        <w:pStyle w:val="KeinLeerraum"/>
-      </w:pPr>
-      <w:r>
-        <w:t>ToDo: siehe 28.10.</w:t>
-      </w:r>
-    </w:p>
-    <w:p>
-      <w:pPr>
-        <w:pStyle w:val="KeinLeerraum"/>
-      </w:pPr>
-    </w:p>
-    <w:p>
-      <w:pPr>
-        <w:pStyle w:val="KeinLeerraum"/>
-      </w:pPr>
-      <w:r>
-        <w:t>Getan:</w:t>
-      </w:r>
-    </w:p>
-    <w:p>
-      <w:pPr>
-        <w:pStyle w:val="KeinLeerraum"/>
-      </w:pPr>
-    </w:p>
-    <w:p>
-      <w:pPr>
-        <w:pStyle w:val="KeinLeerraum"/>
-      </w:pPr>
-      <w:r>
-        <w:t>8.11.2016:</w:t>
-      </w:r>
-    </w:p>
-    <w:p>
-      <w:pPr>
-        <w:pStyle w:val="KeinLeerraum"/>
-      </w:pPr>
-      <w:r>
-        <w:t>ToDo:</w:t>
-      </w:r>
-      <w:r>
-        <w:t xml:space="preserve"> </w:t>
-      </w:r>
-    </w:p>
-    <w:p>
-      <w:pPr>
-        <w:pStyle w:val="KeinLeerraum"/>
-        <w:numPr>
-          <w:ilvl w:val="0"/>
-          <w:numId w:val="4"/>
-        </w:numPr>
-        <w:rPr>
-          <w:color w:val="C00000"/>
-        </w:rPr>
-      </w:pPr>
-      <w:r>
-        <w:rPr>
-          <w:color w:val="C00000"/>
-        </w:rPr>
-        <w:t>Tests</w:t>
-      </w:r>
-      <w:r>
-        <w:rPr>
-          <w:color w:val="C00000"/>
-        </w:rPr>
-        <w:t xml:space="preserve"> mit Testfunktionen?</w:t>
-      </w:r>
-      <w:r>
-        <w:rPr>
-          <w:color w:val="C00000"/>
-        </w:rPr>
-        <w:t xml:space="preserve"> zum Durchlaufen bringen</w:t>
-      </w:r>
-    </w:p>
-    <w:p>
-      <w:pPr>
-        <w:pStyle w:val="KeinLeerraum"/>
-        <w:numPr>
-          <w:ilvl w:val="0"/>
-          <w:numId w:val="4"/>
-        </w:numPr>
-        <w:rPr>
-          <w:color w:val="C00000"/>
-        </w:rPr>
-      </w:pPr>
-      <w:r>
-        <w:rPr>
-          <w:color w:val="C00000"/>
-        </w:rPr>
-        <w:t>Testfunktionen wie in Paper programmieren und benutzen</w:t>
-      </w:r>
-    </w:p>
-    <w:p>
-      <w:pPr>
-        <w:pStyle w:val="KeinLeerraum"/>
-        <w:numPr>
-          <w:ilvl w:val="0"/>
-          <w:numId w:val="4"/>
-        </w:numPr>
-        <w:rPr>
-          <w:color w:val="C00000"/>
-        </w:rPr>
-      </w:pPr>
-      <w:r>
-        <w:rPr>
-          <w:color w:val="C00000"/>
-        </w:rPr>
-        <w:t>Herausfinden, wo der Unterschied zw. S und d herkommt</w:t>
-      </w:r>
-    </w:p>
-    <w:p>
-      <w:pPr>
-        <w:pStyle w:val="KeinLeerraum"/>
-        <w:numPr>
-          <w:ilvl w:val="0"/>
-          <w:numId w:val="4"/>
-        </w:numPr>
-        <w:rPr>
-          <w:color w:val="C00000"/>
-        </w:rPr>
-      </w:pPr>
-      <w:r>
-        <w:rPr>
-          <w:color w:val="C00000"/>
-        </w:rPr>
-        <w:t xml:space="preserve">Was hat die „Gleichheit der deltas“ damit zu tun, wie lange der Algo braucht? </w:t>
-      </w:r>
-    </w:p>
-    <w:p>
-      <w:pPr>
-        <w:pStyle w:val="KeinLeerraum"/>
-        <w:numPr>
-          <w:ilvl w:val="0"/>
-          <w:numId w:val="4"/>
-        </w:numPr>
-        <w:rPr>
-          <w:color w:val="C00000"/>
-        </w:rPr>
-      </w:pPr>
-      <w:r>
-        <w:rPr>
-          <w:color w:val="C00000"/>
-        </w:rPr>
-        <w:t>Warum wird xi mit steigender Schrittanzahl schlechter?</w:t>
-      </w:r>
-    </w:p>
-    <w:p>
-      <w:pPr>
-        <w:pStyle w:val="KeinLeerraum"/>
-        <w:numPr>
-          <w:ilvl w:val="0"/>
-          <w:numId w:val="4"/>
-        </w:numPr>
-        <w:rPr>
-          <w:color w:val="C00000"/>
-        </w:rPr>
-      </w:pPr>
-      <w:r>
-        <w:rPr>
-          <w:color w:val="C00000"/>
-        </w:rPr>
-        <w:t>Nächster Schritt: eigenen „quadProg“ programmieren</w:t>
-      </w:r>
-    </w:p>
-    <w:p>
-      <w:pPr>
-        <w:pStyle w:val="KeinLeerraum"/>
-        <w:numPr>
-          <w:ilvl w:val="0"/>
-          <w:numId w:val="4"/>
-        </w:numPr>
-        <w:rPr>
-          <w:color w:val="C00000"/>
-        </w:rPr>
-      </w:pPr>
-      <w:r>
-        <w:rPr>
-          <w:color w:val="C00000"/>
-        </w:rPr>
         <w:t>Anschauen, wie quadProg und anderer Subproblemlöser im Paper abgeschnitten haben</w:t>
       </w:r>
     </w:p>
@@ -4016,6 +4160,119 @@
     </w:lvl>
   </w:abstractNum>
   <w:abstractNum w:abstractNumId="15">
+    <w:nsid w:val="422C4B81"/>
+    <w:multiLevelType w:val="hybridMultilevel"/>
+    <w:tmpl w:val="D47A0354"/>
+    <w:lvl w:ilvl="0" w:tplc="04070001">
+      <w:start w:val="1"/>
+      <w:numFmt w:val="bullet"/>
+      <w:lvlText w:val=""/>
+      <w:lvlJc w:val="left"/>
+      <w:pPr>
+        <w:ind w:left="720" w:hanging="360"/>
+      </w:pPr>
+      <w:rPr>
+        <w:rFonts w:ascii="Symbol" w:hAnsi="Symbol" w:hint="default"/>
+      </w:rPr>
+    </w:lvl>
+    <w:lvl w:ilvl="1" w:tplc="04070003">
+      <w:start w:val="1"/>
+      <w:numFmt w:val="bullet"/>
+      <w:lvlText w:val="o"/>
+      <w:lvlJc w:val="left"/>
+      <w:pPr>
+        <w:ind w:left="1440" w:hanging="360"/>
+      </w:pPr>
+      <w:rPr>
+        <w:rFonts w:ascii="Courier New" w:hAnsi="Courier New" w:cs="Courier New" w:hint="default"/>
+      </w:rPr>
+    </w:lvl>
+    <w:lvl w:ilvl="2" w:tplc="04070005">
+      <w:start w:val="1"/>
+      <w:numFmt w:val="bullet"/>
+      <w:lvlText w:val=""/>
+      <w:lvlJc w:val="left"/>
+      <w:pPr>
+        <w:ind w:left="2160" w:hanging="360"/>
+      </w:pPr>
+      <w:rPr>
+        <w:rFonts w:ascii="Wingdings" w:hAnsi="Wingdings" w:hint="default"/>
+      </w:rPr>
+    </w:lvl>
+    <w:lvl w:ilvl="3" w:tplc="04070001" w:tentative="1">
+      <w:start w:val="1"/>
+      <w:numFmt w:val="bullet"/>
+      <w:lvlText w:val=""/>
+      <w:lvlJc w:val="left"/>
+      <w:pPr>
+        <w:ind w:left="2880" w:hanging="360"/>
+      </w:pPr>
+      <w:rPr>
+        <w:rFonts w:ascii="Symbol" w:hAnsi="Symbol" w:hint="default"/>
+      </w:rPr>
+    </w:lvl>
+    <w:lvl w:ilvl="4" w:tplc="04070003" w:tentative="1">
+      <w:start w:val="1"/>
+      <w:numFmt w:val="bullet"/>
+      <w:lvlText w:val="o"/>
+      <w:lvlJc w:val="left"/>
+      <w:pPr>
+        <w:ind w:left="3600" w:hanging="360"/>
+      </w:pPr>
+      <w:rPr>
+        <w:rFonts w:ascii="Courier New" w:hAnsi="Courier New" w:cs="Courier New" w:hint="default"/>
+      </w:rPr>
+    </w:lvl>
+    <w:lvl w:ilvl="5" w:tplc="04070005" w:tentative="1">
+      <w:start w:val="1"/>
+      <w:numFmt w:val="bullet"/>
+      <w:lvlText w:val=""/>
+      <w:lvlJc w:val="left"/>
+      <w:pPr>
+        <w:ind w:left="4320" w:hanging="360"/>
+      </w:pPr>
+      <w:rPr>
+        <w:rFonts w:ascii="Wingdings" w:hAnsi="Wingdings" w:hint="default"/>
+      </w:rPr>
+    </w:lvl>
+    <w:lvl w:ilvl="6" w:tplc="04070001" w:tentative="1">
+      <w:start w:val="1"/>
+      <w:numFmt w:val="bullet"/>
+      <w:lvlText w:val=""/>
+      <w:lvlJc w:val="left"/>
+      <w:pPr>
+        <w:ind w:left="5040" w:hanging="360"/>
+      </w:pPr>
+      <w:rPr>
+        <w:rFonts w:ascii="Symbol" w:hAnsi="Symbol" w:hint="default"/>
+      </w:rPr>
+    </w:lvl>
+    <w:lvl w:ilvl="7" w:tplc="04070003" w:tentative="1">
+      <w:start w:val="1"/>
+      <w:numFmt w:val="bullet"/>
+      <w:lvlText w:val="o"/>
+      <w:lvlJc w:val="left"/>
+      <w:pPr>
+        <w:ind w:left="5760" w:hanging="360"/>
+      </w:pPr>
+      <w:rPr>
+        <w:rFonts w:ascii="Courier New" w:hAnsi="Courier New" w:cs="Courier New" w:hint="default"/>
+      </w:rPr>
+    </w:lvl>
+    <w:lvl w:ilvl="8" w:tplc="04070005" w:tentative="1">
+      <w:start w:val="1"/>
+      <w:numFmt w:val="bullet"/>
+      <w:lvlText w:val=""/>
+      <w:lvlJc w:val="left"/>
+      <w:pPr>
+        <w:ind w:left="6480" w:hanging="360"/>
+      </w:pPr>
+      <w:rPr>
+        <w:rFonts w:ascii="Wingdings" w:hAnsi="Wingdings" w:hint="default"/>
+      </w:rPr>
+    </w:lvl>
+  </w:abstractNum>
+  <w:abstractNum w:abstractNumId="16">
     <w:nsid w:val="46376D61"/>
     <w:multiLevelType w:val="hybridMultilevel"/>
     <w:tmpl w:val="E474D67E"/>
@@ -4128,7 +4385,7 @@
       </w:rPr>
     </w:lvl>
   </w:abstractNum>
-  <w:abstractNum w:abstractNumId="16">
+  <w:abstractNum w:abstractNumId="17">
     <w:nsid w:val="48356B1F"/>
     <w:multiLevelType w:val="hybridMultilevel"/>
     <w:tmpl w:val="CA2A3654"/>
@@ -4241,7 +4498,120 @@
       </w:rPr>
     </w:lvl>
   </w:abstractNum>
-  <w:abstractNum w:abstractNumId="17">
+  <w:abstractNum w:abstractNumId="18">
+    <w:nsid w:val="48383E32"/>
+    <w:multiLevelType w:val="hybridMultilevel"/>
+    <w:tmpl w:val="947615BC"/>
+    <w:lvl w:ilvl="0" w:tplc="04070001">
+      <w:start w:val="1"/>
+      <w:numFmt w:val="bullet"/>
+      <w:lvlText w:val=""/>
+      <w:lvlJc w:val="left"/>
+      <w:pPr>
+        <w:ind w:left="720" w:hanging="360"/>
+      </w:pPr>
+      <w:rPr>
+        <w:rFonts w:ascii="Symbol" w:hAnsi="Symbol" w:hint="default"/>
+      </w:rPr>
+    </w:lvl>
+    <w:lvl w:ilvl="1" w:tplc="04070003" w:tentative="1">
+      <w:start w:val="1"/>
+      <w:numFmt w:val="bullet"/>
+      <w:lvlText w:val="o"/>
+      <w:lvlJc w:val="left"/>
+      <w:pPr>
+        <w:ind w:left="1440" w:hanging="360"/>
+      </w:pPr>
+      <w:rPr>
+        <w:rFonts w:ascii="Courier New" w:hAnsi="Courier New" w:cs="Courier New" w:hint="default"/>
+      </w:rPr>
+    </w:lvl>
+    <w:lvl w:ilvl="2" w:tplc="04070005" w:tentative="1">
+      <w:start w:val="1"/>
+      <w:numFmt w:val="bullet"/>
+      <w:lvlText w:val=""/>
+      <w:lvlJc w:val="left"/>
+      <w:pPr>
+        <w:ind w:left="2160" w:hanging="360"/>
+      </w:pPr>
+      <w:rPr>
+        <w:rFonts w:ascii="Wingdings" w:hAnsi="Wingdings" w:hint="default"/>
+      </w:rPr>
+    </w:lvl>
+    <w:lvl w:ilvl="3" w:tplc="04070001" w:tentative="1">
+      <w:start w:val="1"/>
+      <w:numFmt w:val="bullet"/>
+      <w:lvlText w:val=""/>
+      <w:lvlJc w:val="left"/>
+      <w:pPr>
+        <w:ind w:left="2880" w:hanging="360"/>
+      </w:pPr>
+      <w:rPr>
+        <w:rFonts w:ascii="Symbol" w:hAnsi="Symbol" w:hint="default"/>
+      </w:rPr>
+    </w:lvl>
+    <w:lvl w:ilvl="4" w:tplc="04070003" w:tentative="1">
+      <w:start w:val="1"/>
+      <w:numFmt w:val="bullet"/>
+      <w:lvlText w:val="o"/>
+      <w:lvlJc w:val="left"/>
+      <w:pPr>
+        <w:ind w:left="3600" w:hanging="360"/>
+      </w:pPr>
+      <w:rPr>
+        <w:rFonts w:ascii="Courier New" w:hAnsi="Courier New" w:cs="Courier New" w:hint="default"/>
+      </w:rPr>
+    </w:lvl>
+    <w:lvl w:ilvl="5" w:tplc="04070005" w:tentative="1">
+      <w:start w:val="1"/>
+      <w:numFmt w:val="bullet"/>
+      <w:lvlText w:val=""/>
+      <w:lvlJc w:val="left"/>
+      <w:pPr>
+        <w:ind w:left="4320" w:hanging="360"/>
+      </w:pPr>
+      <w:rPr>
+        <w:rFonts w:ascii="Wingdings" w:hAnsi="Wingdings" w:hint="default"/>
+      </w:rPr>
+    </w:lvl>
+    <w:lvl w:ilvl="6" w:tplc="04070001" w:tentative="1">
+      <w:start w:val="1"/>
+      <w:numFmt w:val="bullet"/>
+      <w:lvlText w:val=""/>
+      <w:lvlJc w:val="left"/>
+      <w:pPr>
+        <w:ind w:left="5040" w:hanging="360"/>
+      </w:pPr>
+      <w:rPr>
+        <w:rFonts w:ascii="Symbol" w:hAnsi="Symbol" w:hint="default"/>
+      </w:rPr>
+    </w:lvl>
+    <w:lvl w:ilvl="7" w:tplc="04070003" w:tentative="1">
+      <w:start w:val="1"/>
+      <w:numFmt w:val="bullet"/>
+      <w:lvlText w:val="o"/>
+      <w:lvlJc w:val="left"/>
+      <w:pPr>
+        <w:ind w:left="5760" w:hanging="360"/>
+      </w:pPr>
+      <w:rPr>
+        <w:rFonts w:ascii="Courier New" w:hAnsi="Courier New" w:cs="Courier New" w:hint="default"/>
+      </w:rPr>
+    </w:lvl>
+    <w:lvl w:ilvl="8" w:tplc="04070005" w:tentative="1">
+      <w:start w:val="1"/>
+      <w:numFmt w:val="bullet"/>
+      <w:lvlText w:val=""/>
+      <w:lvlJc w:val="left"/>
+      <w:pPr>
+        <w:ind w:left="6480" w:hanging="360"/>
+      </w:pPr>
+      <w:rPr>
+        <w:rFonts w:ascii="Wingdings" w:hAnsi="Wingdings" w:hint="default"/>
+      </w:rPr>
+    </w:lvl>
+  </w:abstractNum>
+  <w:abstractNum w:abstractNumId="19">
     <w:nsid w:val="493E077F"/>
     <w:multiLevelType w:val="hybridMultilevel"/>
     <w:tmpl w:val="849A993A"/>
@@ -4354,7 +4724,7 @@
       </w:rPr>
     </w:lvl>
   </w:abstractNum>
-  <w:abstractNum w:abstractNumId="18">
+  <w:abstractNum w:abstractNumId="20">
     <w:nsid w:val="4CA35DB8"/>
     <w:multiLevelType w:val="hybridMultilevel"/>
     <w:tmpl w:val="271CD71A"/>
@@ -4467,7 +4837,120 @@
       </w:rPr>
     </w:lvl>
   </w:abstractNum>
-  <w:abstractNum w:abstractNumId="19">
+  <w:abstractNum w:abstractNumId="21">
+    <w:nsid w:val="51CF25F6"/>
+    <w:multiLevelType w:val="hybridMultilevel"/>
+    <w:tmpl w:val="148A441E"/>
+    <w:lvl w:ilvl="0" w:tplc="04070001">
+      <w:start w:val="1"/>
+      <w:numFmt w:val="bullet"/>
+      <w:lvlText w:val=""/>
+      <w:lvlJc w:val="left"/>
+      <w:pPr>
+        <w:ind w:left="720" w:hanging="360"/>
+      </w:pPr>
+      <w:rPr>
+        <w:rFonts w:ascii="Symbol" w:hAnsi="Symbol" w:hint="default"/>
+      </w:rPr>
+    </w:lvl>
+    <w:lvl w:ilvl="1" w:tplc="04070003" w:tentative="1">
+      <w:start w:val="1"/>
+      <w:numFmt w:val="bullet"/>
+      <w:lvlText w:val="o"/>
+      <w:lvlJc w:val="left"/>
+      <w:pPr>
+        <w:ind w:left="1440" w:hanging="360"/>
+      </w:pPr>
+      <w:rPr>
+        <w:rFonts w:ascii="Courier New" w:hAnsi="Courier New" w:cs="Courier New" w:hint="default"/>
+      </w:rPr>
+    </w:lvl>
+    <w:lvl w:ilvl="2" w:tplc="04070005" w:tentative="1">
+      <w:start w:val="1"/>
+      <w:numFmt w:val="bullet"/>
+      <w:lvlText w:val=""/>
+      <w:lvlJc w:val="left"/>
+      <w:pPr>
+        <w:ind w:left="2160" w:hanging="360"/>
+      </w:pPr>
+      <w:rPr>
+        <w:rFonts w:ascii="Wingdings" w:hAnsi="Wingdings" w:hint="default"/>
+      </w:rPr>
+    </w:lvl>
+    <w:lvl w:ilvl="3" w:tplc="04070001" w:tentative="1">
+      <w:start w:val="1"/>
+      <w:numFmt w:val="bullet"/>
+      <w:lvlText w:val=""/>
+      <w:lvlJc w:val="left"/>
+      <w:pPr>
+        <w:ind w:left="2880" w:hanging="360"/>
+      </w:pPr>
+      <w:rPr>
+        <w:rFonts w:ascii="Symbol" w:hAnsi="Symbol" w:hint="default"/>
+      </w:rPr>
+    </w:lvl>
+    <w:lvl w:ilvl="4" w:tplc="04070003" w:tentative="1">
+      <w:start w:val="1"/>
+      <w:numFmt w:val="bullet"/>
+      <w:lvlText w:val="o"/>
+      <w:lvlJc w:val="left"/>
+      <w:pPr>
+        <w:ind w:left="3600" w:hanging="360"/>
+      </w:pPr>
+      <w:rPr>
+        <w:rFonts w:ascii="Courier New" w:hAnsi="Courier New" w:cs="Courier New" w:hint="default"/>
+      </w:rPr>
+    </w:lvl>
+    <w:lvl w:ilvl="5" w:tplc="04070005" w:tentative="1">
+      <w:start w:val="1"/>
+      <w:numFmt w:val="bullet"/>
+      <w:lvlText w:val=""/>
+      <w:lvlJc w:val="left"/>
+      <w:pPr>
+        <w:ind w:left="4320" w:hanging="360"/>
+      </w:pPr>
+      <w:rPr>
+        <w:rFonts w:ascii="Wingdings" w:hAnsi="Wingdings" w:hint="default"/>
+      </w:rPr>
+    </w:lvl>
+    <w:lvl w:ilvl="6" w:tplc="04070001" w:tentative="1">
+      <w:start w:val="1"/>
+      <w:numFmt w:val="bullet"/>
+      <w:lvlText w:val=""/>
+      <w:lvlJc w:val="left"/>
+      <w:pPr>
+        <w:ind w:left="5040" w:hanging="360"/>
+      </w:pPr>
+      <w:rPr>
+        <w:rFonts w:ascii="Symbol" w:hAnsi="Symbol" w:hint="default"/>
+      </w:rPr>
+    </w:lvl>
+    <w:lvl w:ilvl="7" w:tplc="04070003" w:tentative="1">
+      <w:start w:val="1"/>
+      <w:numFmt w:val="bullet"/>
+      <w:lvlText w:val="o"/>
+      <w:lvlJc w:val="left"/>
+      <w:pPr>
+        <w:ind w:left="5760" w:hanging="360"/>
+      </w:pPr>
+      <w:rPr>
+        <w:rFonts w:ascii="Courier New" w:hAnsi="Courier New" w:cs="Courier New" w:hint="default"/>
+      </w:rPr>
+    </w:lvl>
+    <w:lvl w:ilvl="8" w:tplc="04070005" w:tentative="1">
+      <w:start w:val="1"/>
+      <w:numFmt w:val="bullet"/>
+      <w:lvlText w:val=""/>
+      <w:lvlJc w:val="left"/>
+      <w:pPr>
+        <w:ind w:left="6480" w:hanging="360"/>
+      </w:pPr>
+      <w:rPr>
+        <w:rFonts w:ascii="Wingdings" w:hAnsi="Wingdings" w:hint="default"/>
+      </w:rPr>
+    </w:lvl>
+  </w:abstractNum>
+  <w:abstractNum w:abstractNumId="22">
     <w:nsid w:val="53566302"/>
     <w:multiLevelType w:val="hybridMultilevel"/>
     <w:tmpl w:val="20ACB9FA"/>
@@ -4580,7 +5063,7 @@
       </w:rPr>
     </w:lvl>
   </w:abstractNum>
-  <w:abstractNum w:abstractNumId="20">
+  <w:abstractNum w:abstractNumId="23">
     <w:nsid w:val="58614C66"/>
     <w:multiLevelType w:val="hybridMultilevel"/>
     <w:tmpl w:val="A9FA70B8"/>
@@ -4693,7 +5176,7 @@
       </w:rPr>
     </w:lvl>
   </w:abstractNum>
-  <w:abstractNum w:abstractNumId="21">
+  <w:abstractNum w:abstractNumId="24">
     <w:nsid w:val="5DC22261"/>
     <w:multiLevelType w:val="hybridMultilevel"/>
     <w:tmpl w:val="22C0AAAC"/>
@@ -4806,7 +5289,7 @@
       </w:rPr>
     </w:lvl>
   </w:abstractNum>
-  <w:abstractNum w:abstractNumId="22">
+  <w:abstractNum w:abstractNumId="25">
     <w:nsid w:val="5E04067D"/>
     <w:multiLevelType w:val="hybridMultilevel"/>
     <w:tmpl w:val="8E281AF2"/>
@@ -4919,7 +5402,7 @@
       </w:rPr>
     </w:lvl>
   </w:abstractNum>
-  <w:abstractNum w:abstractNumId="23">
+  <w:abstractNum w:abstractNumId="26">
     <w:nsid w:val="5F7C6267"/>
     <w:multiLevelType w:val="hybridMultilevel"/>
     <w:tmpl w:val="9E022D8E"/>
@@ -5032,7 +5515,120 @@
       </w:rPr>
     </w:lvl>
   </w:abstractNum>
-  <w:abstractNum w:abstractNumId="24">
+  <w:abstractNum w:abstractNumId="27">
+    <w:nsid w:val="623845DC"/>
+    <w:multiLevelType w:val="hybridMultilevel"/>
+    <w:tmpl w:val="BDF27F5A"/>
+    <w:lvl w:ilvl="0" w:tplc="04070001">
+      <w:start w:val="1"/>
+      <w:numFmt w:val="bullet"/>
+      <w:lvlText w:val=""/>
+      <w:lvlJc w:val="left"/>
+      <w:pPr>
+        <w:ind w:left="720" w:hanging="360"/>
+      </w:pPr>
+      <w:rPr>
+        <w:rFonts w:ascii="Symbol" w:hAnsi="Symbol" w:hint="default"/>
+      </w:rPr>
+    </w:lvl>
+    <w:lvl w:ilvl="1" w:tplc="04070003" w:tentative="1">
+      <w:start w:val="1"/>
+      <w:numFmt w:val="bullet"/>
+      <w:lvlText w:val="o"/>
+      <w:lvlJc w:val="left"/>
+      <w:pPr>
+        <w:ind w:left="1440" w:hanging="360"/>
+      </w:pPr>
+      <w:rPr>
+        <w:rFonts w:ascii="Courier New" w:hAnsi="Courier New" w:cs="Courier New" w:hint="default"/>
+      </w:rPr>
+    </w:lvl>
+    <w:lvl w:ilvl="2" w:tplc="04070005" w:tentative="1">
+      <w:start w:val="1"/>
+      <w:numFmt w:val="bullet"/>
+      <w:lvlText w:val=""/>
+      <w:lvlJc w:val="left"/>
+      <w:pPr>
+        <w:ind w:left="2160" w:hanging="360"/>
+      </w:pPr>
+      <w:rPr>
+        <w:rFonts w:ascii="Wingdings" w:hAnsi="Wingdings" w:hint="default"/>
+      </w:rPr>
+    </w:lvl>
+    <w:lvl w:ilvl="3" w:tplc="04070001" w:tentative="1">
+      <w:start w:val="1"/>
+      <w:numFmt w:val="bullet"/>
+      <w:lvlText w:val=""/>
+      <w:lvlJc w:val="left"/>
+      <w:pPr>
+        <w:ind w:left="2880" w:hanging="360"/>
+      </w:pPr>
+      <w:rPr>
+        <w:rFonts w:ascii="Symbol" w:hAnsi="Symbol" w:hint="default"/>
+      </w:rPr>
+    </w:lvl>
+    <w:lvl w:ilvl="4" w:tplc="04070003" w:tentative="1">
+      <w:start w:val="1"/>
+      <w:numFmt w:val="bullet"/>
+      <w:lvlText w:val="o"/>
+      <w:lvlJc w:val="left"/>
+      <w:pPr>
+        <w:ind w:left="3600" w:hanging="360"/>
+      </w:pPr>
+      <w:rPr>
+        <w:rFonts w:ascii="Courier New" w:hAnsi="Courier New" w:cs="Courier New" w:hint="default"/>
+      </w:rPr>
+    </w:lvl>
+    <w:lvl w:ilvl="5" w:tplc="04070005" w:tentative="1">
+      <w:start w:val="1"/>
+      <w:numFmt w:val="bullet"/>
+      <w:lvlText w:val=""/>
+      <w:lvlJc w:val="left"/>
+      <w:pPr>
+        <w:ind w:left="4320" w:hanging="360"/>
+      </w:pPr>
+      <w:rPr>
+        <w:rFonts w:ascii="Wingdings" w:hAnsi="Wingdings" w:hint="default"/>
+      </w:rPr>
+    </w:lvl>
+    <w:lvl w:ilvl="6" w:tplc="04070001" w:tentative="1">
+      <w:start w:val="1"/>
+      <w:numFmt w:val="bullet"/>
+      <w:lvlText w:val=""/>
+      <w:lvlJc w:val="left"/>
+      <w:pPr>
+        <w:ind w:left="5040" w:hanging="360"/>
+      </w:pPr>
+      <w:rPr>
+        <w:rFonts w:ascii="Symbol" w:hAnsi="Symbol" w:hint="default"/>
+      </w:rPr>
+    </w:lvl>
+    <w:lvl w:ilvl="7" w:tplc="04070003" w:tentative="1">
+      <w:start w:val="1"/>
+      <w:numFmt w:val="bullet"/>
+      <w:lvlText w:val="o"/>
+      <w:lvlJc w:val="left"/>
+      <w:pPr>
+        <w:ind w:left="5760" w:hanging="360"/>
+      </w:pPr>
+      <w:rPr>
+        <w:rFonts w:ascii="Courier New" w:hAnsi="Courier New" w:cs="Courier New" w:hint="default"/>
+      </w:rPr>
+    </w:lvl>
+    <w:lvl w:ilvl="8" w:tplc="04070005" w:tentative="1">
+      <w:start w:val="1"/>
+      <w:numFmt w:val="bullet"/>
+      <w:lvlText w:val=""/>
+      <w:lvlJc w:val="left"/>
+      <w:pPr>
+        <w:ind w:left="6480" w:hanging="360"/>
+      </w:pPr>
+      <w:rPr>
+        <w:rFonts w:ascii="Wingdings" w:hAnsi="Wingdings" w:hint="default"/>
+      </w:rPr>
+    </w:lvl>
+  </w:abstractNum>
+  <w:abstractNum w:abstractNumId="28">
     <w:nsid w:val="66231A1C"/>
     <w:multiLevelType w:val="hybridMultilevel"/>
     <w:tmpl w:val="F93AC012"/>
@@ -5145,7 +5741,7 @@
       </w:rPr>
     </w:lvl>
   </w:abstractNum>
-  <w:abstractNum w:abstractNumId="25">
+  <w:abstractNum w:abstractNumId="29">
     <w:nsid w:val="77C512EB"/>
     <w:multiLevelType w:val="hybridMultilevel"/>
     <w:tmpl w:val="E3B88B58"/>
@@ -5258,7 +5854,7 @@
       </w:rPr>
     </w:lvl>
   </w:abstractNum>
-  <w:abstractNum w:abstractNumId="26">
+  <w:abstractNum w:abstractNumId="30">
     <w:nsid w:val="77FA1288"/>
     <w:multiLevelType w:val="hybridMultilevel"/>
     <w:tmpl w:val="60389C26"/>
@@ -5371,7 +5967,7 @@
       </w:rPr>
     </w:lvl>
   </w:abstractNum>
-  <w:abstractNum w:abstractNumId="27">
+  <w:abstractNum w:abstractNumId="31">
     <w:nsid w:val="78A347DD"/>
     <w:multiLevelType w:val="hybridMultilevel"/>
     <w:tmpl w:val="4198CD92"/>
@@ -5485,7 +6081,7 @@
     </w:lvl>
   </w:abstractNum>
   <w:num w:numId="1">
-    <w:abstractNumId w:val="19"/>
+    <w:abstractNumId w:val="22"/>
   </w:num>
   <w:num w:numId="2">
     <w:abstractNumId w:val="0"/>
@@ -5494,13 +6090,13 @@
     <w:abstractNumId w:val="11"/>
   </w:num>
   <w:num w:numId="4">
-    <w:abstractNumId w:val="20"/>
+    <w:abstractNumId w:val="23"/>
   </w:num>
   <w:num w:numId="5">
     <w:abstractNumId w:val="12"/>
   </w:num>
   <w:num w:numId="6">
-    <w:abstractNumId w:val="17"/>
+    <w:abstractNumId w:val="19"/>
   </w:num>
   <w:num w:numId="7">
     <w:abstractNumId w:val="9"/>
@@ -5512,13 +6108,13 @@
     <w:abstractNumId w:val="7"/>
   </w:num>
   <w:num w:numId="10">
-    <w:abstractNumId w:val="27"/>
+    <w:abstractNumId w:val="31"/>
   </w:num>
   <w:num w:numId="11">
-    <w:abstractNumId w:val="15"/>
+    <w:abstractNumId w:val="16"/>
   </w:num>
   <w:num w:numId="12">
-    <w:abstractNumId w:val="23"/>
+    <w:abstractNumId w:val="26"/>
   </w:num>
   <w:num w:numId="13">
     <w:abstractNumId w:val="1"/>
@@ -5527,7 +6123,7 @@
     <w:abstractNumId w:val="5"/>
   </w:num>
   <w:num w:numId="15">
-    <w:abstractNumId w:val="22"/>
+    <w:abstractNumId w:val="25"/>
   </w:num>
   <w:num w:numId="16">
     <w:abstractNumId w:val="6"/>
@@ -5539,22 +6135,22 @@
     <w:abstractNumId w:val="3"/>
   </w:num>
   <w:num w:numId="19">
-    <w:abstractNumId w:val="24"/>
+    <w:abstractNumId w:val="28"/>
   </w:num>
   <w:num w:numId="20">
     <w:abstractNumId w:val="8"/>
   </w:num>
   <w:num w:numId="21">
-    <w:abstractNumId w:val="18"/>
+    <w:abstractNumId w:val="20"/>
   </w:num>
   <w:num w:numId="22">
-    <w:abstractNumId w:val="25"/>
+    <w:abstractNumId w:val="29"/>
   </w:num>
   <w:num w:numId="23">
-    <w:abstractNumId w:val="16"/>
+    <w:abstractNumId w:val="17"/>
   </w:num>
   <w:num w:numId="24">
-    <w:abstractNumId w:val="21"/>
+    <w:abstractNumId w:val="24"/>
   </w:num>
   <w:num w:numId="25">
     <w:abstractNumId w:val="10"/>
@@ -5563,10 +6159,22 @@
     <w:abstractNumId w:val="13"/>
   </w:num>
   <w:num w:numId="27">
-    <w:abstractNumId w:val="26"/>
+    <w:abstractNumId w:val="30"/>
   </w:num>
   <w:num w:numId="28">
     <w:abstractNumId w:val="4"/>
+  </w:num>
+  <w:num w:numId="29">
+    <w:abstractNumId w:val="18"/>
+  </w:num>
+  <w:num w:numId="30">
+    <w:abstractNumId w:val="21"/>
+  </w:num>
+  <w:num w:numId="31">
+    <w:abstractNumId w:val="27"/>
+  </w:num>
+  <w:num w:numId="32">
+    <w:abstractNumId w:val="15"/>
   </w:num>
 </w:numbering>
 </file>

</xml_diff>